<commit_message>
Unit 4 complete document update
</commit_message>
<xml_diff>
--- a/docker/Docker Tutorial Follow.docx
+++ b/docker/Docker Tutorial Follow.docx
@@ -6495,7 +6495,6 @@
     <w:p>
       <w:pPr>
         <w:pStyle w:val="normal1"/>
-        <w:pBdr/>
         <w:shd w:val="clear" w:fill="FFFFFF"/>
         <w:spacing w:lineRule="auto" w:line="240" w:before="0" w:after="380"/>
         <w:rPr>
@@ -6537,7 +6536,6 @@
     <w:p>
       <w:pPr>
         <w:pStyle w:val="normal1"/>
-        <w:pBdr/>
         <w:shd w:val="clear" w:fill="FFFFFF"/>
         <w:spacing w:lineRule="auto" w:line="240" w:before="0" w:after="380"/>
         <w:rPr>
@@ -6578,7 +6576,6 @@
     <w:p>
       <w:pPr>
         <w:pStyle w:val="normal1"/>
-        <w:pBdr/>
         <w:shd w:val="clear" w:fill="FFFFFF"/>
         <w:spacing w:lineRule="auto" w:line="240" w:before="0" w:after="380"/>
         <w:rPr>
@@ -6657,7 +6654,6 @@
     <w:p>
       <w:pPr>
         <w:pStyle w:val="normal1"/>
-        <w:pBdr/>
         <w:shd w:val="clear" w:fill="FFFFFF"/>
         <w:spacing w:lineRule="auto" w:line="240" w:before="0" w:after="380"/>
         <w:rPr>
@@ -6736,7 +6732,6 @@
     <w:p>
       <w:pPr>
         <w:pStyle w:val="normal1"/>
-        <w:pBdr/>
         <w:shd w:val="clear" w:fill="FFFFFF"/>
         <w:rPr>
           <w:rFonts w:ascii="Roboto" w:hAnsi="Roboto" w:eastAsia="Roboto" w:cs="Roboto"/>
@@ -6832,7 +6827,6 @@
     <w:p>
       <w:pPr>
         <w:pStyle w:val="normal1"/>
-        <w:pBdr/>
         <w:shd w:val="clear" w:fill="FFFFFF"/>
         <w:rPr>
           <w:rFonts w:ascii="Roboto" w:hAnsi="Roboto" w:eastAsia="Roboto" w:cs="Roboto"/>
@@ -6853,7 +6847,6 @@
     <w:p>
       <w:pPr>
         <w:pStyle w:val="normal1"/>
-        <w:pBdr/>
         <w:shd w:val="clear" w:fill="FFFFFF"/>
         <w:rPr>
           <w:rFonts w:ascii="Roboto" w:hAnsi="Roboto" w:eastAsia="Roboto" w:cs="Roboto"/>
@@ -6874,7 +6867,6 @@
     <w:p>
       <w:pPr>
         <w:pStyle w:val="normal1"/>
-        <w:pBdr/>
         <w:shd w:val="clear" w:fill="FFFFFF"/>
         <w:spacing w:lineRule="auto" w:line="288"/>
         <w:rPr>
@@ -6899,7 +6891,6 @@
     <w:p>
       <w:pPr>
         <w:pStyle w:val="normal1"/>
-        <w:pBdr/>
         <w:shd w:val="clear" w:fill="FFFFFF"/>
         <w:spacing w:lineRule="auto" w:line="240" w:before="0" w:after="380"/>
         <w:rPr>
@@ -6941,7 +6932,6 @@
     <w:p>
       <w:pPr>
         <w:pStyle w:val="normal1"/>
-        <w:pBdr/>
         <w:shd w:val="clear" w:fill="FFFFFF"/>
         <w:spacing w:lineRule="auto" w:line="240" w:before="0" w:after="380"/>
         <w:rPr>
@@ -6985,7 +6975,6 @@
     <w:p>
       <w:pPr>
         <w:pStyle w:val="normal1"/>
-        <w:pBdr/>
         <w:shd w:val="clear" w:fill="FFFFFF"/>
         <w:spacing w:lineRule="auto" w:line="240" w:before="0" w:after="380"/>
         <w:rPr>
@@ -7029,7 +7018,6 @@
     <w:p>
       <w:pPr>
         <w:pStyle w:val="normal1"/>
-        <w:pBdr/>
         <w:shd w:val="clear" w:fill="FFFFFF"/>
         <w:spacing w:lineRule="auto" w:line="240" w:before="0" w:after="380"/>
         <w:rPr>
@@ -7052,7 +7040,6 @@
     <w:p>
       <w:pPr>
         <w:pStyle w:val="normal1"/>
-        <w:pBdr/>
         <w:shd w:val="clear" w:fill="FFFFFF"/>
         <w:rPr>
           <w:rFonts w:ascii="Roboto" w:hAnsi="Roboto" w:eastAsia="Roboto" w:cs="Roboto"/>
@@ -7073,7 +7060,6 @@
     <w:p>
       <w:pPr>
         <w:pStyle w:val="normal1"/>
-        <w:pBdr/>
         <w:shd w:val="clear" w:fill="FFFFFF"/>
         <w:spacing w:lineRule="auto" w:line="240" w:before="0" w:after="380"/>
         <w:rPr>
@@ -7100,7 +7086,6 @@
           <w:ilvl w:val="0"/>
           <w:numId w:val="4"/>
         </w:numPr>
-        <w:pBdr/>
         <w:ind w:hanging="360" w:left="720"/>
         <w:rPr/>
       </w:pPr>
@@ -7121,7 +7106,6 @@
           <w:ilvl w:val="0"/>
           <w:numId w:val="4"/>
         </w:numPr>
-        <w:pBdr/>
         <w:ind w:hanging="360" w:left="720"/>
         <w:rPr/>
       </w:pPr>
@@ -7138,7 +7122,6 @@
     <w:p>
       <w:pPr>
         <w:pStyle w:val="normal1"/>
-        <w:pBdr/>
         <w:shd w:val="clear" w:fill="FFFFFF"/>
         <w:spacing w:lineRule="auto" w:line="240" w:before="0" w:after="380"/>
         <w:rPr>
@@ -7197,7 +7180,6 @@
     <w:p>
       <w:pPr>
         <w:pStyle w:val="normal1"/>
-        <w:pBdr/>
         <w:shd w:val="clear" w:fill="FFFFFF"/>
         <w:rPr>
           <w:rFonts w:ascii="Roboto" w:hAnsi="Roboto" w:eastAsia="Roboto" w:cs="Roboto"/>
@@ -7275,7 +7257,6 @@
     <w:p>
       <w:pPr>
         <w:pStyle w:val="normal1"/>
-        <w:pBdr/>
         <w:shd w:val="clear" w:fill="FFFFFF"/>
         <w:spacing w:lineRule="auto" w:line="240" w:before="0" w:after="380"/>
         <w:rPr>
@@ -7335,7 +7316,6 @@
     <w:p>
       <w:pPr>
         <w:pStyle w:val="normal1"/>
-        <w:pBdr/>
         <w:shd w:val="clear" w:fill="FFFFFF"/>
         <w:spacing w:lineRule="auto" w:line="240" w:before="0" w:after="380"/>
         <w:rPr>
@@ -7376,7 +7356,6 @@
     <w:p>
       <w:pPr>
         <w:pStyle w:val="normal1"/>
-        <w:pBdr/>
         <w:shd w:val="clear" w:fill="FFFFFF"/>
         <w:spacing w:lineRule="auto" w:line="240" w:before="0" w:after="380"/>
         <w:rPr>
@@ -7417,7 +7396,6 @@
     <w:p>
       <w:pPr>
         <w:pStyle w:val="normal1"/>
-        <w:pBdr/>
         <w:shd w:val="clear" w:fill="FFFFFF"/>
         <w:spacing w:lineRule="auto" w:line="240" w:before="0" w:after="380"/>
         <w:rPr>
@@ -7440,7 +7418,6 @@
     <w:p>
       <w:pPr>
         <w:pStyle w:val="normal1"/>
-        <w:pBdr/>
         <w:shd w:val="clear" w:fill="FFFFFF"/>
         <w:rPr>
           <w:rFonts w:ascii="Roboto" w:hAnsi="Roboto" w:eastAsia="Roboto" w:cs="Roboto"/>
@@ -8575,11 +8552,7 @@
       </w:pPr>
       <w:r>
         <w:rPr>
-          <w:rFonts w:ascii="Droid Sans Mono;monospace;monospace" w:hAnsi="Droid Sans Mono;monospace;monospace"/>
-          <w:b w:val="false"/>
-          <w:color w:val="CCCCCC"/>
-          <w:sz w:val="21"/>
-          <w:shd w:fill="1F1F1F" w:val="clear"/>
+          <w:color w:val="9CDCFE"/>
         </w:rPr>
       </w:r>
     </w:p>
@@ -8594,137 +8567,2650 @@
       </w:pPr>
       <w:r>
         <w:rPr>
-          <w:rFonts w:ascii="Droid Sans Mono;monospace;monospace" w:hAnsi="Droid Sans Mono;monospace;monospace"/>
-          <w:b w:val="false"/>
+          <w:color w:val="9CDCFE"/>
+        </w:rPr>
+      </w:r>
+    </w:p>
+    <w:p>
+      <w:pPr>
+        <w:pStyle w:val="normal1"/>
+        <w:ind w:hanging="0" w:left="0"/>
+        <w:rPr>
+          <w:b/>
+          <w:bCs/>
+          <w:sz w:val="24"/>
+          <w:szCs w:val="24"/>
+        </w:rPr>
+      </w:pPr>
+      <w:r>
+        <w:rPr>
+          <w:b/>
+          <w:bCs/>
+          <w:color w:val="9CDCFE"/>
+          <w:sz w:val="24"/>
+          <w:szCs w:val="24"/>
+        </w:rPr>
+        <w:t>Build Command</w:t>
+      </w:r>
+    </w:p>
+    <w:p>
+      <w:pPr>
+        <w:pStyle w:val="normal1"/>
+        <w:ind w:hanging="0" w:left="0"/>
+        <w:rPr>
+          <w:b/>
+          <w:bCs/>
+          <w:sz w:val="24"/>
+          <w:szCs w:val="24"/>
+        </w:rPr>
+      </w:pPr>
+      <w:r>
+        <w:rPr>
+          <w:b/>
+          <w:bCs/>
+          <w:color w:val="9CDCFE"/>
+          <w:sz w:val="24"/>
+          <w:szCs w:val="24"/>
+        </w:rPr>
+        <w:t xml:space="preserve">docker build -t feedback-node:arg --build-arg DEFAULT_PORT=8000 . </w:t>
+      </w:r>
+    </w:p>
+    <w:p>
+      <w:pPr>
+        <w:pStyle w:val="normal1"/>
+        <w:ind w:hanging="0" w:left="0"/>
+        <w:rPr>
+          <w:color w:val="9CDCFE"/>
+        </w:rPr>
+      </w:pPr>
+      <w:r>
+        <w:rPr>
+          <w:color w:val="9CDCFE"/>
+        </w:rPr>
+      </w:r>
+    </w:p>
+    <w:p>
+      <w:pPr>
+        <w:pStyle w:val="normal1"/>
+        <w:ind w:hanging="0" w:left="0"/>
+        <w:rPr>
+          <w:b/>
+          <w:bCs/>
+          <w:sz w:val="24"/>
+          <w:szCs w:val="24"/>
+        </w:rPr>
+      </w:pPr>
+      <w:r>
+        <w:rPr>
+          <w:b/>
+          <w:bCs/>
+          <w:color w:val="9CDCFE"/>
+          <w:sz w:val="24"/>
+          <w:szCs w:val="24"/>
+        </w:rPr>
+        <w:t>Docker run Command</w:t>
+      </w:r>
+    </w:p>
+    <w:p>
+      <w:pPr>
+        <w:pStyle w:val="normal1"/>
+        <w:ind w:hanging="0" w:left="0"/>
+        <w:rPr>
+          <w:b/>
+          <w:bCs/>
+          <w:sz w:val="24"/>
+          <w:szCs w:val="24"/>
+        </w:rPr>
+      </w:pPr>
+      <w:r>
+        <w:rPr>
+          <w:b/>
+          <w:bCs/>
+          <w:color w:val="9CDCFE"/>
+          <w:sz w:val="24"/>
+          <w:szCs w:val="24"/>
+        </w:rPr>
+        <w:t>docker run -p 3002:8000 --env-file ./.env  -d --name node-app3 -v feedback:/app/feedback -v "/home/sandip/work/DockerLearning/data-volumes-01-starting-setup:/app:ro" -v /app/node_modules -v /app/temp feedback-node:arg</w:t>
+      </w:r>
+    </w:p>
+    <w:p>
+      <w:pPr>
+        <w:pStyle w:val="normal1"/>
+        <w:ind w:hanging="0" w:left="0"/>
+        <w:rPr>
+          <w:b/>
+          <w:bCs/>
+          <w:sz w:val="24"/>
+          <w:szCs w:val="24"/>
+        </w:rPr>
+      </w:pPr>
+      <w:r>
+        <w:rPr>
+          <w:b/>
+          <w:bCs/>
+          <w:sz w:val="24"/>
+          <w:szCs w:val="24"/>
+        </w:rPr>
+      </w:r>
+    </w:p>
+    <w:p>
+      <w:pPr>
+        <w:pStyle w:val="normal1"/>
+        <w:ind w:hanging="0" w:left="0"/>
+        <w:rPr>
+          <w:b/>
+          <w:bCs/>
+          <w:sz w:val="24"/>
+          <w:szCs w:val="24"/>
+        </w:rPr>
+      </w:pPr>
+      <w:r>
+        <w:rPr>
+          <w:b/>
+          <w:bCs/>
+          <w:sz w:val="24"/>
+          <w:szCs w:val="24"/>
+        </w:rPr>
+      </w:r>
+    </w:p>
+    <w:p>
+      <w:pPr>
+        <w:pStyle w:val="normal1"/>
+        <w:ind w:hanging="0" w:left="0"/>
+        <w:rPr>
+          <w:b/>
+          <w:bCs/>
+          <w:sz w:val="24"/>
+          <w:szCs w:val="24"/>
+        </w:rPr>
+      </w:pPr>
+      <w:r>
+        <w:rPr>
+          <w:b/>
+          <w:bCs/>
+          <w:sz w:val="24"/>
+          <w:szCs w:val="24"/>
+        </w:rPr>
+      </w:r>
+    </w:p>
+    <w:p>
+      <w:pPr>
+        <w:pStyle w:val="normal1"/>
+        <w:ind w:hanging="0" w:left="0"/>
+        <w:rPr>
+          <w:b/>
+          <w:bCs/>
+          <w:sz w:val="24"/>
+          <w:szCs w:val="24"/>
+        </w:rPr>
+      </w:pPr>
+      <w:r>
+        <w:rPr>
+          <w:b/>
+          <w:bCs/>
+          <w:sz w:val="24"/>
+          <w:szCs w:val="24"/>
+        </w:rPr>
+      </w:r>
+    </w:p>
+    <w:p>
+      <w:pPr>
+        <w:pStyle w:val="normal1"/>
+        <w:ind w:hanging="0" w:left="0"/>
+        <w:rPr>
+          <w:b/>
+          <w:bCs/>
+          <w:sz w:val="24"/>
+          <w:szCs w:val="24"/>
+        </w:rPr>
+      </w:pPr>
+      <w:r>
+        <w:rPr>
+          <w:b/>
+          <w:bCs/>
+          <w:sz w:val="24"/>
+          <w:szCs w:val="24"/>
+        </w:rPr>
+      </w:r>
+    </w:p>
+    <w:p>
+      <w:pPr>
+        <w:pStyle w:val="normal1"/>
+        <w:ind w:hanging="0" w:left="0"/>
+        <w:rPr>
+          <w:b/>
+          <w:bCs/>
+          <w:sz w:val="24"/>
+          <w:szCs w:val="24"/>
+        </w:rPr>
+      </w:pPr>
+      <w:r>
+        <w:rPr>
+          <w:b/>
+          <w:bCs/>
+          <w:sz w:val="24"/>
+          <w:szCs w:val="24"/>
+        </w:rPr>
+      </w:r>
+    </w:p>
+    <w:p>
+      <w:pPr>
+        <w:pStyle w:val="normal1"/>
+        <w:ind w:hanging="0" w:left="0"/>
+        <w:rPr>
+          <w:b/>
+          <w:bCs/>
+          <w:sz w:val="24"/>
+          <w:szCs w:val="24"/>
+        </w:rPr>
+      </w:pPr>
+      <w:r>
+        <w:rPr>
+          <w:b/>
+          <w:bCs/>
+          <w:sz w:val="24"/>
+          <w:szCs w:val="24"/>
+        </w:rPr>
+      </w:r>
+    </w:p>
+    <w:p>
+      <w:pPr>
+        <w:pStyle w:val="normal1"/>
+        <w:ind w:hanging="0" w:left="0"/>
+        <w:rPr>
+          <w:b/>
+          <w:bCs/>
+          <w:sz w:val="24"/>
+          <w:szCs w:val="24"/>
+        </w:rPr>
+      </w:pPr>
+      <w:r>
+        <w:rPr>
+          <w:b/>
+          <w:bCs/>
+          <w:sz w:val="24"/>
+          <w:szCs w:val="24"/>
+        </w:rPr>
+      </w:r>
+    </w:p>
+    <w:p>
+      <w:pPr>
+        <w:pStyle w:val="normal1"/>
+        <w:ind w:hanging="0" w:left="0"/>
+        <w:rPr>
+          <w:b/>
+          <w:bCs/>
+          <w:sz w:val="24"/>
+          <w:szCs w:val="24"/>
+        </w:rPr>
+      </w:pPr>
+      <w:r>
+        <w:rPr>
+          <w:b/>
+          <w:bCs/>
+          <w:sz w:val="24"/>
+          <w:szCs w:val="24"/>
+        </w:rPr>
+      </w:r>
+    </w:p>
+    <w:p>
+      <w:pPr>
+        <w:pStyle w:val="normal1"/>
+        <w:ind w:hanging="0" w:left="0"/>
+        <w:rPr>
+          <w:b/>
+          <w:bCs/>
+          <w:sz w:val="24"/>
+          <w:szCs w:val="24"/>
+        </w:rPr>
+      </w:pPr>
+      <w:r>
+        <w:rPr>
+          <w:b/>
+          <w:bCs/>
+          <w:sz w:val="24"/>
+          <w:szCs w:val="24"/>
+        </w:rPr>
+      </w:r>
+    </w:p>
+    <w:p>
+      <w:pPr>
+        <w:pStyle w:val="normal1"/>
+        <w:ind w:hanging="0" w:left="0"/>
+        <w:rPr>
+          <w:b/>
+          <w:bCs/>
+          <w:sz w:val="24"/>
+          <w:szCs w:val="24"/>
+        </w:rPr>
+      </w:pPr>
+      <w:r>
+        <w:rPr>
+          <w:b/>
+          <w:bCs/>
+          <w:sz w:val="24"/>
+          <w:szCs w:val="24"/>
+        </w:rPr>
+        <w:t>Unit 3 commands</w:t>
+      </w:r>
+    </w:p>
+    <w:p>
+      <w:pPr>
+        <w:pStyle w:val="normal1"/>
+        <w:ind w:hanging="0" w:left="0"/>
+        <w:rPr>
+          <w:b/>
+          <w:bCs/>
+          <w:sz w:val="24"/>
+          <w:szCs w:val="24"/>
+        </w:rPr>
+      </w:pPr>
+      <w:r>
+        <w:rPr>
+          <w:b/>
+          <w:bCs/>
+          <w:sz w:val="24"/>
+          <w:szCs w:val="24"/>
+        </w:rPr>
+      </w:r>
+    </w:p>
+    <w:p>
+      <w:pPr>
+        <w:pStyle w:val="normal1"/>
+        <w:ind w:hanging="0" w:left="0"/>
+        <w:rPr>
+          <w:b/>
+          <w:bCs/>
+          <w:sz w:val="24"/>
+          <w:szCs w:val="24"/>
+        </w:rPr>
+      </w:pPr>
+      <w:r>
+        <w:rPr>
+          <w:b/>
+          <w:bCs/>
+          <w:sz w:val="24"/>
+          <w:szCs w:val="24"/>
+        </w:rPr>
+        <w:t>React Application Docker File</w:t>
+      </w:r>
+    </w:p>
+    <w:p>
+      <w:pPr>
+        <w:pStyle w:val="Normal"/>
+        <w:ind w:hanging="0" w:left="0"/>
+        <w:rPr>
+          <w:b/>
+          <w:bCs/>
+          <w:sz w:val="24"/>
+          <w:szCs w:val="24"/>
+        </w:rPr>
+      </w:pPr>
+      <w:r>
+        <w:rPr>
+          <w:rFonts w:ascii="Droid Sans Mono;monospace;monospace" w:hAnsi="Droid Sans Mono;monospace;monospace"/>
+          <w:b w:val="false"/>
+          <w:bCs/>
+          <w:color w:val="C586C0"/>
+          <w:sz w:val="21"/>
+          <w:szCs w:val="24"/>
+          <w:shd w:fill="1F1F1F" w:val="clear"/>
+        </w:rPr>
+        <w:t>FROM</w:t>
+      </w:r>
+      <w:r>
+        <w:rPr>
+          <w:rFonts w:ascii="Droid Sans Mono;monospace;monospace" w:hAnsi="Droid Sans Mono;monospace;monospace"/>
+          <w:b w:val="false"/>
+          <w:bCs/>
           <w:color w:val="CCCCCC"/>
           <w:sz w:val="21"/>
-          <w:shd w:fill="1F1F1F" w:val="clear"/>
-        </w:rPr>
-      </w:r>
-    </w:p>
-    <w:p>
-      <w:pPr>
-        <w:pStyle w:val="normal1"/>
-        <w:ind w:hanging="0" w:left="0"/>
-        <w:rPr>
-          <w:b/>
-          <w:bCs/>
-          <w:sz w:val="24"/>
-          <w:szCs w:val="24"/>
-        </w:rPr>
-      </w:pPr>
-      <w:r>
-        <w:rPr>
-          <w:b/>
-          <w:bCs/>
+          <w:szCs w:val="24"/>
+          <w:shd w:fill="1F1F1F" w:val="clear"/>
+        </w:rPr>
+        <w:t xml:space="preserve"> </w:t>
+      </w:r>
+      <w:r>
+        <w:rPr>
+          <w:rFonts w:ascii="Droid Sans Mono;monospace;monospace" w:hAnsi="Droid Sans Mono;monospace;monospace"/>
+          <w:b w:val="false"/>
+          <w:bCs/>
+          <w:color w:val="4EC9B0"/>
+          <w:sz w:val="21"/>
+          <w:szCs w:val="24"/>
+          <w:shd w:fill="1F1F1F" w:val="clear"/>
+        </w:rPr>
+        <w:t>node</w:t>
+      </w:r>
+    </w:p>
+    <w:p>
+      <w:pPr>
+        <w:pStyle w:val="Normal"/>
+        <w:spacing w:lineRule="atLeast" w:line="285"/>
+        <w:rPr/>
+      </w:pPr>
+      <w:r>
+        <w:rPr/>
+      </w:r>
+    </w:p>
+    <w:p>
+      <w:pPr>
+        <w:pStyle w:val="Normal"/>
+        <w:spacing w:lineRule="atLeast" w:line="285"/>
+        <w:ind w:hanging="0" w:left="0" w:right="0"/>
+        <w:rPr>
+          <w:rFonts w:ascii="Droid Sans Mono;monospace;monospace" w:hAnsi="Droid Sans Mono;monospace;monospace"/>
+          <w:b w:val="false"/>
+          <w:color w:val="CCCCCC"/>
+          <w:sz w:val="21"/>
+          <w:shd w:fill="1F1F1F" w:val="clear"/>
+        </w:rPr>
+      </w:pPr>
+      <w:r>
+        <w:rPr>
+          <w:rFonts w:ascii="Droid Sans Mono;monospace;monospace" w:hAnsi="Droid Sans Mono;monospace;monospace"/>
+          <w:b w:val="false"/>
+          <w:color w:val="C586C0"/>
+          <w:sz w:val="21"/>
+          <w:shd w:fill="1F1F1F" w:val="clear"/>
+        </w:rPr>
+        <w:t>WORKDIR</w:t>
+      </w:r>
+      <w:r>
+        <w:rPr>
+          <w:rFonts w:ascii="Droid Sans Mono;monospace;monospace" w:hAnsi="Droid Sans Mono;monospace;monospace"/>
+          <w:b w:val="false"/>
+          <w:color w:val="CCCCCC"/>
+          <w:sz w:val="21"/>
+          <w:shd w:fill="1F1F1F" w:val="clear"/>
+        </w:rPr>
+        <w:t xml:space="preserve"> </w:t>
+      </w:r>
+      <w:r>
+        <w:rPr>
+          <w:rFonts w:ascii="Droid Sans Mono;monospace;monospace" w:hAnsi="Droid Sans Mono;monospace;monospace"/>
+          <w:b w:val="false"/>
           <w:color w:val="9CDCFE"/>
-          <w:sz w:val="24"/>
-          <w:szCs w:val="24"/>
-        </w:rPr>
-        <w:t>Build Command</w:t>
-      </w:r>
-    </w:p>
-    <w:p>
-      <w:pPr>
-        <w:pStyle w:val="normal1"/>
-        <w:ind w:hanging="0" w:left="0"/>
-        <w:rPr>
-          <w:b/>
-          <w:bCs/>
-          <w:sz w:val="24"/>
-          <w:szCs w:val="24"/>
-        </w:rPr>
-      </w:pPr>
-      <w:r>
-        <w:rPr>
-          <w:b/>
-          <w:bCs/>
+          <w:sz w:val="21"/>
+          <w:shd w:fill="1F1F1F" w:val="clear"/>
+        </w:rPr>
+        <w:t>/app</w:t>
+      </w:r>
+    </w:p>
+    <w:p>
+      <w:pPr>
+        <w:pStyle w:val="Normal"/>
+        <w:spacing w:lineRule="atLeast" w:line="285"/>
+        <w:rPr/>
+      </w:pPr>
+      <w:r>
+        <w:rPr/>
+      </w:r>
+    </w:p>
+    <w:p>
+      <w:pPr>
+        <w:pStyle w:val="Normal"/>
+        <w:spacing w:lineRule="atLeast" w:line="285"/>
+        <w:ind w:hanging="0" w:left="0" w:right="0"/>
+        <w:rPr>
+          <w:rFonts w:ascii="Droid Sans Mono;monospace;monospace" w:hAnsi="Droid Sans Mono;monospace;monospace"/>
+          <w:b w:val="false"/>
+          <w:color w:val="CCCCCC"/>
+          <w:sz w:val="21"/>
+          <w:shd w:fill="1F1F1F" w:val="clear"/>
+        </w:rPr>
+      </w:pPr>
+      <w:r>
+        <w:rPr>
+          <w:rFonts w:ascii="Droid Sans Mono;monospace;monospace" w:hAnsi="Droid Sans Mono;monospace;monospace"/>
+          <w:b w:val="false"/>
+          <w:color w:val="C586C0"/>
+          <w:sz w:val="21"/>
+          <w:shd w:fill="1F1F1F" w:val="clear"/>
+        </w:rPr>
+        <w:t>COPY</w:t>
+      </w:r>
+      <w:r>
+        <w:rPr>
+          <w:rFonts w:ascii="Droid Sans Mono;monospace;monospace" w:hAnsi="Droid Sans Mono;monospace;monospace"/>
+          <w:b w:val="false"/>
+          <w:color w:val="CCCCCC"/>
+          <w:sz w:val="21"/>
+          <w:shd w:fill="1F1F1F" w:val="clear"/>
+        </w:rPr>
+        <w:t xml:space="preserve"> </w:t>
+      </w:r>
+      <w:r>
+        <w:rPr>
+          <w:rFonts w:ascii="Droid Sans Mono;monospace;monospace" w:hAnsi="Droid Sans Mono;monospace;monospace"/>
+          <w:b w:val="false"/>
           <w:color w:val="9CDCFE"/>
-          <w:sz w:val="24"/>
-          <w:szCs w:val="24"/>
-        </w:rPr>
-        <w:t xml:space="preserve">docker build -t feedback-node:arg --build-arg DEFAULT_PORT=8000 . </w:t>
-      </w:r>
-    </w:p>
-    <w:p>
-      <w:pPr>
-        <w:pStyle w:val="normal1"/>
-        <w:ind w:hanging="0" w:left="0"/>
-        <w:rPr>
+          <w:sz w:val="21"/>
+          <w:shd w:fill="1F1F1F" w:val="clear"/>
+        </w:rPr>
+        <w:t>package.json</w:t>
+      </w:r>
+      <w:r>
+        <w:rPr>
+          <w:rFonts w:ascii="Droid Sans Mono;monospace;monospace" w:hAnsi="Droid Sans Mono;monospace;monospace"/>
+          <w:b w:val="false"/>
+          <w:color w:val="CCCCCC"/>
+          <w:sz w:val="21"/>
+          <w:shd w:fill="1F1F1F" w:val="clear"/>
+        </w:rPr>
+        <w:t xml:space="preserve"> </w:t>
+      </w:r>
+      <w:r>
+        <w:rPr>
+          <w:rFonts w:ascii="Droid Sans Mono;monospace;monospace" w:hAnsi="Droid Sans Mono;monospace;monospace"/>
+          <w:b w:val="false"/>
           <w:color w:val="9CDCFE"/>
-        </w:rPr>
-      </w:pPr>
-      <w:r>
-        <w:rPr>
-          <w:b/>
-          <w:bCs/>
-          <w:sz w:val="24"/>
-          <w:szCs w:val="24"/>
-        </w:rPr>
-      </w:r>
-    </w:p>
-    <w:p>
-      <w:pPr>
-        <w:pStyle w:val="normal1"/>
-        <w:ind w:hanging="0" w:left="0"/>
-        <w:rPr>
-          <w:b/>
-          <w:bCs/>
-          <w:sz w:val="24"/>
-          <w:szCs w:val="24"/>
-        </w:rPr>
-      </w:pPr>
-      <w:r>
-        <w:rPr>
-          <w:b/>
-          <w:bCs/>
+          <w:sz w:val="21"/>
+          <w:shd w:fill="1F1F1F" w:val="clear"/>
+        </w:rPr>
+        <w:t>.</w:t>
+      </w:r>
+    </w:p>
+    <w:p>
+      <w:pPr>
+        <w:pStyle w:val="Normal"/>
+        <w:spacing w:lineRule="atLeast" w:line="285"/>
+        <w:rPr/>
+      </w:pPr>
+      <w:r>
+        <w:rPr/>
+      </w:r>
+    </w:p>
+    <w:p>
+      <w:pPr>
+        <w:pStyle w:val="Normal"/>
+        <w:spacing w:lineRule="atLeast" w:line="285"/>
+        <w:ind w:hanging="0" w:left="0" w:right="0"/>
+        <w:rPr>
+          <w:rFonts w:ascii="Droid Sans Mono;monospace;monospace" w:hAnsi="Droid Sans Mono;monospace;monospace"/>
+          <w:b w:val="false"/>
+          <w:color w:val="CCCCCC"/>
+          <w:sz w:val="21"/>
+          <w:shd w:fill="1F1F1F" w:val="clear"/>
+        </w:rPr>
+      </w:pPr>
+      <w:r>
+        <w:rPr>
+          <w:rFonts w:ascii="Droid Sans Mono;monospace;monospace" w:hAnsi="Droid Sans Mono;monospace;monospace"/>
+          <w:b w:val="false"/>
+          <w:color w:val="C586C0"/>
+          <w:sz w:val="21"/>
+          <w:shd w:fill="1F1F1F" w:val="clear"/>
+        </w:rPr>
+        <w:t>RUN</w:t>
+      </w:r>
+      <w:r>
+        <w:rPr>
+          <w:rFonts w:ascii="Droid Sans Mono;monospace;monospace" w:hAnsi="Droid Sans Mono;monospace;monospace"/>
+          <w:b w:val="false"/>
+          <w:color w:val="CCCCCC"/>
+          <w:sz w:val="21"/>
+          <w:shd w:fill="1F1F1F" w:val="clear"/>
+        </w:rPr>
+        <w:t xml:space="preserve"> </w:t>
+      </w:r>
+      <w:r>
+        <w:rPr>
+          <w:rFonts w:ascii="Droid Sans Mono;monospace;monospace" w:hAnsi="Droid Sans Mono;monospace;monospace"/>
+          <w:b w:val="false"/>
           <w:color w:val="9CDCFE"/>
-          <w:sz w:val="24"/>
-          <w:szCs w:val="24"/>
-        </w:rPr>
-        <w:t>Docker run Command</w:t>
-      </w:r>
-    </w:p>
-    <w:p>
-      <w:pPr>
-        <w:pStyle w:val="normal1"/>
-        <w:ind w:hanging="0" w:left="0"/>
-        <w:rPr>
-          <w:b/>
-          <w:bCs/>
-          <w:sz w:val="24"/>
-          <w:szCs w:val="24"/>
-        </w:rPr>
-      </w:pPr>
-      <w:r>
-        <w:rPr>
-          <w:b/>
-          <w:bCs/>
+          <w:sz w:val="21"/>
+          <w:shd w:fill="1F1F1F" w:val="clear"/>
+        </w:rPr>
+        <w:t>npm</w:t>
+      </w:r>
+      <w:r>
+        <w:rPr>
+          <w:rFonts w:ascii="Droid Sans Mono;monospace;monospace" w:hAnsi="Droid Sans Mono;monospace;monospace"/>
+          <w:b w:val="false"/>
+          <w:color w:val="CCCCCC"/>
+          <w:sz w:val="21"/>
+          <w:shd w:fill="1F1F1F" w:val="clear"/>
+        </w:rPr>
+        <w:t xml:space="preserve"> </w:t>
+      </w:r>
+      <w:r>
+        <w:rPr>
+          <w:rFonts w:ascii="Droid Sans Mono;monospace;monospace" w:hAnsi="Droid Sans Mono;monospace;monospace"/>
+          <w:b w:val="false"/>
           <w:color w:val="9CDCFE"/>
-          <w:sz w:val="24"/>
-          <w:szCs w:val="24"/>
-        </w:rPr>
-        <w:t>docker run -p 3002:8000 --env-file ./.env  -d --name node-app3 -v feedback:/app/feedback -v "/home/sandip/work/DockerLearning/data-volumes-01-starting-setup:/app:ro" -v /app/node_modules -v /app/temp feedback-node:arg</w:t>
-      </w:r>
-    </w:p>
-    <w:p>
-      <w:pPr>
-        <w:pStyle w:val="normal1"/>
-        <w:ind w:hanging="0" w:left="0"/>
-        <w:rPr>
-          <w:b/>
-          <w:bCs/>
-          <w:sz w:val="24"/>
-          <w:szCs w:val="24"/>
-        </w:rPr>
-      </w:pPr>
-      <w:r>
-        <w:rPr>
-          <w:b/>
-          <w:bCs/>
-          <w:sz w:val="24"/>
-          <w:szCs w:val="24"/>
-        </w:rPr>
+          <w:sz w:val="21"/>
+          <w:shd w:fill="1F1F1F" w:val="clear"/>
+        </w:rPr>
+        <w:t>install</w:t>
+      </w:r>
+    </w:p>
+    <w:p>
+      <w:pPr>
+        <w:pStyle w:val="Normal"/>
+        <w:spacing w:lineRule="atLeast" w:line="285"/>
+        <w:rPr/>
+      </w:pPr>
+      <w:r>
+        <w:rPr/>
+      </w:r>
+    </w:p>
+    <w:p>
+      <w:pPr>
+        <w:pStyle w:val="Normal"/>
+        <w:spacing w:lineRule="atLeast" w:line="285"/>
+        <w:ind w:hanging="0" w:left="0" w:right="0"/>
+        <w:rPr>
+          <w:rFonts w:ascii="Droid Sans Mono;monospace;monospace" w:hAnsi="Droid Sans Mono;monospace;monospace"/>
+          <w:b w:val="false"/>
+          <w:color w:val="CCCCCC"/>
+          <w:sz w:val="21"/>
+          <w:shd w:fill="1F1F1F" w:val="clear"/>
+        </w:rPr>
+      </w:pPr>
+      <w:r>
+        <w:rPr>
+          <w:rFonts w:ascii="Droid Sans Mono;monospace;monospace" w:hAnsi="Droid Sans Mono;monospace;monospace"/>
+          <w:b w:val="false"/>
+          <w:color w:val="C586C0"/>
+          <w:sz w:val="21"/>
+          <w:shd w:fill="1F1F1F" w:val="clear"/>
+        </w:rPr>
+        <w:t>COPY</w:t>
+      </w:r>
+      <w:r>
+        <w:rPr>
+          <w:rFonts w:ascii="Droid Sans Mono;monospace;monospace" w:hAnsi="Droid Sans Mono;monospace;monospace"/>
+          <w:b w:val="false"/>
+          <w:color w:val="CCCCCC"/>
+          <w:sz w:val="21"/>
+          <w:shd w:fill="1F1F1F" w:val="clear"/>
+        </w:rPr>
+        <w:t xml:space="preserve"> </w:t>
+      </w:r>
+      <w:r>
+        <w:rPr>
+          <w:rFonts w:ascii="Droid Sans Mono;monospace;monospace" w:hAnsi="Droid Sans Mono;monospace;monospace"/>
+          <w:b w:val="false"/>
+          <w:color w:val="9CDCFE"/>
+          <w:sz w:val="21"/>
+          <w:shd w:fill="1F1F1F" w:val="clear"/>
+        </w:rPr>
+        <w:t>.</w:t>
+      </w:r>
+      <w:r>
+        <w:rPr>
+          <w:rFonts w:ascii="Droid Sans Mono;monospace;monospace" w:hAnsi="Droid Sans Mono;monospace;monospace"/>
+          <w:b w:val="false"/>
+          <w:color w:val="CCCCCC"/>
+          <w:sz w:val="21"/>
+          <w:shd w:fill="1F1F1F" w:val="clear"/>
+        </w:rPr>
+        <w:t xml:space="preserve"> </w:t>
+      </w:r>
+      <w:r>
+        <w:rPr>
+          <w:rFonts w:ascii="Droid Sans Mono;monospace;monospace" w:hAnsi="Droid Sans Mono;monospace;monospace"/>
+          <w:b w:val="false"/>
+          <w:color w:val="9CDCFE"/>
+          <w:sz w:val="21"/>
+          <w:shd w:fill="1F1F1F" w:val="clear"/>
+        </w:rPr>
+        <w:t>.</w:t>
+      </w:r>
+    </w:p>
+    <w:p>
+      <w:pPr>
+        <w:pStyle w:val="Normal"/>
+        <w:spacing w:lineRule="atLeast" w:line="285"/>
+        <w:rPr/>
+      </w:pPr>
+      <w:r>
+        <w:rPr/>
+      </w:r>
+    </w:p>
+    <w:p>
+      <w:pPr>
+        <w:pStyle w:val="Normal"/>
+        <w:spacing w:lineRule="atLeast" w:line="285"/>
+        <w:ind w:hanging="0" w:left="0" w:right="0"/>
+        <w:rPr>
+          <w:rFonts w:ascii="Droid Sans Mono;monospace;monospace" w:hAnsi="Droid Sans Mono;monospace;monospace"/>
+          <w:b w:val="false"/>
+          <w:color w:val="CCCCCC"/>
+          <w:sz w:val="21"/>
+          <w:shd w:fill="1F1F1F" w:val="clear"/>
+        </w:rPr>
+      </w:pPr>
+      <w:r>
+        <w:rPr>
+          <w:rFonts w:ascii="Droid Sans Mono;monospace;monospace" w:hAnsi="Droid Sans Mono;monospace;monospace"/>
+          <w:b w:val="false"/>
+          <w:color w:val="C586C0"/>
+          <w:sz w:val="21"/>
+          <w:shd w:fill="1F1F1F" w:val="clear"/>
+        </w:rPr>
+        <w:t>EXPOSE</w:t>
+      </w:r>
+      <w:r>
+        <w:rPr>
+          <w:rFonts w:ascii="Droid Sans Mono;monospace;monospace" w:hAnsi="Droid Sans Mono;monospace;monospace"/>
+          <w:b w:val="false"/>
+          <w:color w:val="CCCCCC"/>
+          <w:sz w:val="21"/>
+          <w:shd w:fill="1F1F1F" w:val="clear"/>
+        </w:rPr>
+        <w:t xml:space="preserve"> </w:t>
+      </w:r>
+      <w:r>
+        <w:rPr>
+          <w:rFonts w:ascii="Droid Sans Mono;monospace;monospace" w:hAnsi="Droid Sans Mono;monospace;monospace"/>
+          <w:b w:val="false"/>
+          <w:color w:val="9CDCFE"/>
+          <w:sz w:val="21"/>
+          <w:shd w:fill="1F1F1F" w:val="clear"/>
+        </w:rPr>
+        <w:t>3000</w:t>
+      </w:r>
+    </w:p>
+    <w:p>
+      <w:pPr>
+        <w:pStyle w:val="Normal"/>
+        <w:spacing w:lineRule="atLeast" w:line="285"/>
+        <w:rPr/>
+      </w:pPr>
+      <w:r>
+        <w:rPr/>
+      </w:r>
+    </w:p>
+    <w:p>
+      <w:pPr>
+        <w:pStyle w:val="Normal"/>
+        <w:spacing w:lineRule="atLeast" w:line="285"/>
+        <w:ind w:hanging="0" w:left="0" w:right="0"/>
+        <w:rPr>
+          <w:rFonts w:ascii="Droid Sans Mono;monospace;monospace" w:hAnsi="Droid Sans Mono;monospace;monospace"/>
+          <w:b w:val="false"/>
+          <w:color w:val="CCCCCC"/>
+          <w:sz w:val="21"/>
+          <w:shd w:fill="1F1F1F" w:val="clear"/>
+        </w:rPr>
+      </w:pPr>
+      <w:r>
+        <w:rPr>
+          <w:rFonts w:ascii="Droid Sans Mono;monospace;monospace" w:hAnsi="Droid Sans Mono;monospace;monospace"/>
+          <w:b w:val="false"/>
+          <w:color w:val="C586C0"/>
+          <w:sz w:val="21"/>
+          <w:shd w:fill="1F1F1F" w:val="clear"/>
+        </w:rPr>
+        <w:t>CMD</w:t>
+      </w:r>
+      <w:r>
+        <w:rPr>
+          <w:rFonts w:ascii="Droid Sans Mono;monospace;monospace" w:hAnsi="Droid Sans Mono;monospace;monospace"/>
+          <w:b w:val="false"/>
+          <w:color w:val="CCCCCC"/>
+          <w:sz w:val="21"/>
+          <w:shd w:fill="1F1F1F" w:val="clear"/>
+        </w:rPr>
+        <w:t xml:space="preserve"> </w:t>
+      </w:r>
+      <w:r>
+        <w:rPr>
+          <w:rFonts w:ascii="Droid Sans Mono;monospace;monospace" w:hAnsi="Droid Sans Mono;monospace;monospace"/>
+          <w:b w:val="false"/>
+          <w:color w:val="9CDCFE"/>
+          <w:sz w:val="21"/>
+          <w:shd w:fill="1F1F1F" w:val="clear"/>
+        </w:rPr>
+        <w:t>[</w:t>
+      </w:r>
+      <w:r>
+        <w:rPr>
+          <w:rFonts w:ascii="Droid Sans Mono;monospace;monospace" w:hAnsi="Droid Sans Mono;monospace;monospace"/>
+          <w:b w:val="false"/>
+          <w:color w:val="CCCCCC"/>
+          <w:sz w:val="21"/>
+          <w:shd w:fill="1F1F1F" w:val="clear"/>
+        </w:rPr>
+        <w:t xml:space="preserve"> </w:t>
+      </w:r>
+      <w:r>
+        <w:rPr>
+          <w:rFonts w:ascii="Droid Sans Mono;monospace;monospace" w:hAnsi="Droid Sans Mono;monospace;monospace"/>
+          <w:b w:val="false"/>
+          <w:color w:val="CE9178"/>
+          <w:sz w:val="21"/>
+          <w:shd w:fill="1F1F1F" w:val="clear"/>
+        </w:rPr>
+        <w:t>"npm"</w:t>
+      </w:r>
+      <w:r>
+        <w:rPr>
+          <w:rFonts w:ascii="Droid Sans Mono;monospace;monospace" w:hAnsi="Droid Sans Mono;monospace;monospace"/>
+          <w:b w:val="false"/>
+          <w:color w:val="9CDCFE"/>
+          <w:sz w:val="21"/>
+          <w:shd w:fill="1F1F1F" w:val="clear"/>
+        </w:rPr>
+        <w:t>,</w:t>
+      </w:r>
+      <w:r>
+        <w:rPr>
+          <w:rFonts w:ascii="Droid Sans Mono;monospace;monospace" w:hAnsi="Droid Sans Mono;monospace;monospace"/>
+          <w:b w:val="false"/>
+          <w:color w:val="CCCCCC"/>
+          <w:sz w:val="21"/>
+          <w:shd w:fill="1F1F1F" w:val="clear"/>
+        </w:rPr>
+        <w:t xml:space="preserve"> </w:t>
+      </w:r>
+      <w:r>
+        <w:rPr>
+          <w:rFonts w:ascii="Droid Sans Mono;monospace;monospace" w:hAnsi="Droid Sans Mono;monospace;monospace"/>
+          <w:b w:val="false"/>
+          <w:color w:val="CE9178"/>
+          <w:sz w:val="21"/>
+          <w:shd w:fill="1F1F1F" w:val="clear"/>
+        </w:rPr>
+        <w:t>"start"</w:t>
+      </w:r>
+      <w:r>
+        <w:rPr>
+          <w:rFonts w:ascii="Droid Sans Mono;monospace;monospace" w:hAnsi="Droid Sans Mono;monospace;monospace"/>
+          <w:b w:val="false"/>
+          <w:color w:val="CCCCCC"/>
+          <w:sz w:val="21"/>
+          <w:shd w:fill="1F1F1F" w:val="clear"/>
+        </w:rPr>
+        <w:t xml:space="preserve"> </w:t>
+      </w:r>
+      <w:r>
+        <w:rPr>
+          <w:rFonts w:ascii="Droid Sans Mono;monospace;monospace" w:hAnsi="Droid Sans Mono;monospace;monospace"/>
+          <w:b w:val="false"/>
+          <w:color w:val="9CDCFE"/>
+          <w:sz w:val="21"/>
+          <w:shd w:fill="1F1F1F" w:val="clear"/>
+        </w:rPr>
+        <w:t>]</w:t>
+      </w:r>
+    </w:p>
+    <w:p>
+      <w:pPr>
+        <w:pStyle w:val="normal1"/>
+        <w:ind w:hanging="0" w:left="0"/>
+        <w:rPr>
+          <w:b/>
+          <w:bCs/>
+          <w:sz w:val="24"/>
+          <w:szCs w:val="24"/>
+        </w:rPr>
+      </w:pPr>
+      <w:r>
+        <w:rPr>
+          <w:b/>
+          <w:bCs/>
+          <w:sz w:val="24"/>
+          <w:szCs w:val="24"/>
+        </w:rPr>
+      </w:r>
+    </w:p>
+    <w:p>
+      <w:pPr>
+        <w:pStyle w:val="normal1"/>
+        <w:ind w:hanging="0" w:left="0"/>
+        <w:rPr>
+          <w:b/>
+          <w:bCs/>
+          <w:sz w:val="24"/>
+          <w:szCs w:val="24"/>
+        </w:rPr>
+      </w:pPr>
+      <w:r>
+        <w:rPr>
+          <w:b/>
+          <w:bCs/>
+          <w:sz w:val="24"/>
+          <w:szCs w:val="24"/>
+        </w:rPr>
+      </w:r>
+    </w:p>
+    <w:p>
+      <w:pPr>
+        <w:pStyle w:val="normal1"/>
+        <w:ind w:hanging="0" w:left="0"/>
+        <w:rPr>
+          <w:b w:val="false"/>
+          <w:bCs w:val="false"/>
+          <w:sz w:val="24"/>
+          <w:szCs w:val="24"/>
+        </w:rPr>
+      </w:pPr>
+      <w:r>
+        <w:rPr>
+          <w:b w:val="false"/>
+          <w:bCs w:val="false"/>
+          <w:sz w:val="24"/>
+          <w:szCs w:val="24"/>
+        </w:rPr>
+        <w:t xml:space="preserve">This does not do live server update </w:t>
+      </w:r>
+    </w:p>
+    <w:p>
+      <w:pPr>
+        <w:pStyle w:val="normal1"/>
+        <w:ind w:hanging="0" w:left="0"/>
+        <w:rPr>
+          <w:b/>
+          <w:bCs/>
+          <w:sz w:val="24"/>
+          <w:szCs w:val="24"/>
+        </w:rPr>
+      </w:pPr>
+      <w:r>
+        <w:rPr>
+          <w:b/>
+          <w:bCs/>
+          <w:sz w:val="24"/>
+          <w:szCs w:val="24"/>
+        </w:rPr>
+      </w:r>
+    </w:p>
+    <w:p>
+      <w:pPr>
+        <w:pStyle w:val="normal1"/>
+        <w:ind w:hanging="0" w:left="0"/>
+        <w:rPr>
+          <w:b/>
+          <w:bCs/>
+          <w:sz w:val="24"/>
+          <w:szCs w:val="24"/>
+        </w:rPr>
+      </w:pPr>
+      <w:r>
+        <w:rPr>
+          <w:b/>
+          <w:bCs/>
+          <w:sz w:val="24"/>
+          <w:szCs w:val="24"/>
+        </w:rPr>
+        <w:t>docker run --name goals-frontend --rm -it --network goals-net -p 3000:3000  goals-react</w:t>
+      </w:r>
+    </w:p>
+    <w:p>
+      <w:pPr>
+        <w:pStyle w:val="normal1"/>
+        <w:ind w:hanging="0" w:left="0"/>
+        <w:rPr>
+          <w:b/>
+          <w:bCs/>
+          <w:sz w:val="24"/>
+          <w:szCs w:val="24"/>
+        </w:rPr>
+      </w:pPr>
+      <w:r>
+        <w:rPr>
+          <w:b/>
+          <w:bCs/>
+          <w:sz w:val="24"/>
+          <w:szCs w:val="24"/>
+        </w:rPr>
+      </w:r>
+    </w:p>
+    <w:p>
+      <w:pPr>
+        <w:pStyle w:val="normal1"/>
+        <w:ind w:hanging="0" w:left="0"/>
+        <w:rPr>
+          <w:b w:val="false"/>
+          <w:bCs w:val="false"/>
+          <w:sz w:val="24"/>
+          <w:szCs w:val="24"/>
+        </w:rPr>
+      </w:pPr>
+      <w:r>
+        <w:rPr>
+          <w:b w:val="false"/>
+          <w:bCs w:val="false"/>
+          <w:sz w:val="24"/>
+          <w:szCs w:val="24"/>
+        </w:rPr>
+        <w:t xml:space="preserve">For live server update  and ran mongo db, node app and react app in the same node application </w:t>
+      </w:r>
+    </w:p>
+    <w:p>
+      <w:pPr>
+        <w:pStyle w:val="normal1"/>
+        <w:ind w:hanging="0" w:left="0"/>
+        <w:rPr>
+          <w:b/>
+          <w:bCs/>
+          <w:sz w:val="24"/>
+          <w:szCs w:val="24"/>
+        </w:rPr>
+      </w:pPr>
+      <w:r>
+        <w:rPr>
+          <w:b/>
+          <w:bCs/>
+          <w:sz w:val="24"/>
+          <w:szCs w:val="24"/>
+        </w:rPr>
+      </w:r>
+    </w:p>
+    <w:p>
+      <w:pPr>
+        <w:pStyle w:val="normal1"/>
+        <w:ind w:hanging="0" w:left="0"/>
+        <w:rPr>
+          <w:b/>
+          <w:bCs/>
+          <w:sz w:val="24"/>
+          <w:szCs w:val="24"/>
+        </w:rPr>
+      </w:pPr>
+      <w:r>
+        <w:rPr>
+          <w:b/>
+          <w:bCs/>
+          <w:sz w:val="24"/>
+          <w:szCs w:val="24"/>
+        </w:rPr>
+        <w:t>docker run --name goals-frontend --rm -it --network goals-net -p 3000:3000 -v /home/sandip/work/DockerLearning/unit4-multi-01-starting-setup/frontend/src:/app/src goals-react</w:t>
+      </w:r>
+    </w:p>
+    <w:p>
+      <w:pPr>
+        <w:pStyle w:val="normal1"/>
+        <w:ind w:hanging="0" w:left="0"/>
+        <w:rPr>
+          <w:b/>
+          <w:bCs/>
+          <w:sz w:val="24"/>
+          <w:szCs w:val="24"/>
+        </w:rPr>
+      </w:pPr>
+      <w:r>
+        <w:rPr>
+          <w:b/>
+          <w:bCs/>
+          <w:sz w:val="24"/>
+          <w:szCs w:val="24"/>
+        </w:rPr>
+      </w:r>
+    </w:p>
+    <w:p>
+      <w:pPr>
+        <w:pStyle w:val="normal1"/>
+        <w:ind w:hanging="0" w:left="0"/>
+        <w:rPr>
+          <w:b/>
+          <w:bCs/>
+          <w:sz w:val="24"/>
+          <w:szCs w:val="24"/>
+        </w:rPr>
+      </w:pPr>
+      <w:r>
+        <w:rPr>
+          <w:b/>
+          <w:bCs/>
+          <w:sz w:val="24"/>
+          <w:szCs w:val="24"/>
+        </w:rPr>
+        <w:t>Mongo DB</w:t>
+      </w:r>
+    </w:p>
+    <w:p>
+      <w:pPr>
+        <w:pStyle w:val="normal1"/>
+        <w:ind w:hanging="0" w:left="0"/>
+        <w:rPr>
+          <w:b/>
+          <w:bCs/>
+          <w:sz w:val="24"/>
+          <w:szCs w:val="24"/>
+        </w:rPr>
+      </w:pPr>
+      <w:r>
+        <w:rPr>
+          <w:b/>
+          <w:bCs/>
+          <w:sz w:val="24"/>
+          <w:szCs w:val="24"/>
+        </w:rPr>
+        <w:t>Don’t need to have a docker file mongo image is pulled from dockerhub</w:t>
+      </w:r>
+    </w:p>
+    <w:p>
+      <w:pPr>
+        <w:pStyle w:val="normal1"/>
+        <w:ind w:hanging="0" w:left="0"/>
+        <w:rPr>
+          <w:b/>
+          <w:bCs/>
+          <w:sz w:val="24"/>
+          <w:szCs w:val="24"/>
+        </w:rPr>
+      </w:pPr>
+      <w:r>
+        <w:rPr>
+          <w:b/>
+          <w:bCs/>
+          <w:sz w:val="24"/>
+          <w:szCs w:val="24"/>
+        </w:rPr>
+      </w:r>
+    </w:p>
+    <w:p>
+      <w:pPr>
+        <w:pStyle w:val="normal1"/>
+        <w:ind w:hanging="0" w:left="0"/>
+        <w:rPr>
+          <w:b w:val="false"/>
+          <w:bCs w:val="false"/>
+          <w:sz w:val="24"/>
+          <w:szCs w:val="24"/>
+        </w:rPr>
+      </w:pPr>
+      <w:r>
+        <w:rPr>
+          <w:b w:val="false"/>
+          <w:bCs w:val="false"/>
+          <w:sz w:val="24"/>
+          <w:szCs w:val="24"/>
+        </w:rPr>
+        <w:t>start mongo db without any user</w:t>
+      </w:r>
+    </w:p>
+    <w:p>
+      <w:pPr>
+        <w:pStyle w:val="normal1"/>
+        <w:ind w:hanging="0" w:left="0"/>
+        <w:rPr>
+          <w:b/>
+          <w:bCs/>
+          <w:sz w:val="24"/>
+          <w:szCs w:val="24"/>
+        </w:rPr>
+      </w:pPr>
+      <w:r>
+        <w:rPr>
+          <w:b/>
+          <w:bCs/>
+          <w:sz w:val="24"/>
+          <w:szCs w:val="24"/>
+        </w:rPr>
+        <w:t>docker run --name mongodb --rm -d -p 27017:27017 -v data:/data/db --network goals-net mongo</w:t>
+      </w:r>
+    </w:p>
+    <w:p>
+      <w:pPr>
+        <w:pStyle w:val="normal1"/>
+        <w:ind w:hanging="0" w:left="0"/>
+        <w:rPr>
+          <w:b/>
+          <w:bCs/>
+          <w:sz w:val="24"/>
+          <w:szCs w:val="24"/>
+        </w:rPr>
+      </w:pPr>
+      <w:r>
+        <w:rPr>
+          <w:b/>
+          <w:bCs/>
+          <w:sz w:val="24"/>
+          <w:szCs w:val="24"/>
+        </w:rPr>
+      </w:r>
+    </w:p>
+    <w:p>
+      <w:pPr>
+        <w:pStyle w:val="normal1"/>
+        <w:ind w:hanging="0" w:left="0"/>
+        <w:rPr>
+          <w:b/>
+          <w:bCs/>
+          <w:sz w:val="24"/>
+          <w:szCs w:val="24"/>
+        </w:rPr>
+      </w:pPr>
+      <w:r>
+        <w:rPr>
+          <w:b/>
+          <w:bCs/>
+          <w:sz w:val="24"/>
+          <w:szCs w:val="24"/>
+        </w:rPr>
+      </w:r>
+    </w:p>
+    <w:p>
+      <w:pPr>
+        <w:pStyle w:val="normal1"/>
+        <w:ind w:hanging="0" w:left="0"/>
+        <w:rPr>
+          <w:b/>
+          <w:bCs/>
+          <w:sz w:val="24"/>
+          <w:szCs w:val="24"/>
+        </w:rPr>
+      </w:pPr>
+      <w:r>
+        <w:rPr>
+          <w:b/>
+          <w:bCs/>
+          <w:sz w:val="24"/>
+          <w:szCs w:val="24"/>
+        </w:rPr>
+        <w:t>Starting the MongoDb server with root username and password</w:t>
+      </w:r>
+    </w:p>
+    <w:p>
+      <w:pPr>
+        <w:pStyle w:val="normal1"/>
+        <w:ind w:hanging="0" w:left="0"/>
+        <w:rPr>
+          <w:b w:val="false"/>
+          <w:bCs w:val="false"/>
+          <w:sz w:val="24"/>
+          <w:szCs w:val="24"/>
+        </w:rPr>
+      </w:pPr>
+      <w:r>
+        <w:rPr>
+          <w:b w:val="false"/>
+          <w:bCs w:val="false"/>
+          <w:sz w:val="24"/>
+          <w:szCs w:val="24"/>
+        </w:rPr>
+        <w:t xml:space="preserve">In my case root user was not created and has to run </w:t>
+      </w:r>
+    </w:p>
+    <w:p>
+      <w:pPr>
+        <w:pStyle w:val="normal1"/>
+        <w:ind w:hanging="0" w:left="0"/>
+        <w:rPr>
+          <w:b/>
+          <w:bCs/>
+          <w:sz w:val="24"/>
+          <w:szCs w:val="24"/>
+        </w:rPr>
+      </w:pPr>
+      <w:r>
+        <w:rPr>
+          <w:b/>
+          <w:bCs/>
+          <w:sz w:val="24"/>
+          <w:szCs w:val="24"/>
+        </w:rPr>
+        <w:t>docker exec -it mongodb bash</w:t>
+      </w:r>
+    </w:p>
+    <w:p>
+      <w:pPr>
+        <w:pStyle w:val="normal1"/>
+        <w:ind w:hanging="0" w:left="0"/>
+        <w:rPr>
+          <w:b w:val="false"/>
+          <w:bCs w:val="false"/>
+          <w:sz w:val="24"/>
+          <w:szCs w:val="24"/>
+        </w:rPr>
+      </w:pPr>
+      <w:r>
+        <w:rPr>
+          <w:b w:val="false"/>
+          <w:bCs w:val="false"/>
+          <w:sz w:val="24"/>
+          <w:szCs w:val="24"/>
+        </w:rPr>
+      </w:r>
+    </w:p>
+    <w:p>
+      <w:pPr>
+        <w:pStyle w:val="normal1"/>
+        <w:ind w:hanging="0" w:left="0"/>
+        <w:rPr>
+          <w:b w:val="false"/>
+          <w:bCs w:val="false"/>
+          <w:sz w:val="24"/>
+          <w:szCs w:val="24"/>
+        </w:rPr>
+      </w:pPr>
+      <w:r>
+        <w:rPr>
+          <w:b w:val="false"/>
+          <w:bCs w:val="false"/>
+          <w:sz w:val="24"/>
+          <w:szCs w:val="24"/>
+        </w:rPr>
+        <w:t xml:space="preserve">and create the User </w:t>
+      </w:r>
+    </w:p>
+    <w:p>
+      <w:pPr>
+        <w:pStyle w:val="normal1"/>
+        <w:ind w:hanging="0" w:left="0"/>
+        <w:rPr>
+          <w:b/>
+          <w:bCs/>
+          <w:sz w:val="24"/>
+          <w:szCs w:val="24"/>
+        </w:rPr>
+      </w:pPr>
+      <w:r>
+        <w:rPr>
+          <w:b/>
+          <w:bCs/>
+          <w:sz w:val="24"/>
+          <w:szCs w:val="24"/>
+        </w:rPr>
+      </w:r>
+    </w:p>
+    <w:p>
+      <w:pPr>
+        <w:pStyle w:val="normal1"/>
+        <w:ind w:hanging="0" w:left="0"/>
+        <w:rPr>
+          <w:b/>
+          <w:bCs/>
+          <w:sz w:val="24"/>
+          <w:szCs w:val="24"/>
+        </w:rPr>
+      </w:pPr>
+      <w:r>
+        <w:rPr>
+          <w:b/>
+          <w:bCs/>
+          <w:sz w:val="24"/>
+          <w:szCs w:val="24"/>
+        </w:rPr>
+        <w:t>docker run --name mongodb --rm -d -p 27017:27017 -v data:/data/db --network goals-net -e MONGO_INITDB_ROOT_USERNAME=sandy -e MONGO_INITDB_ROOT_PASSWORD=sandy123 mongo</w:t>
+      </w:r>
+    </w:p>
+    <w:p>
+      <w:pPr>
+        <w:pStyle w:val="normal1"/>
+        <w:ind w:hanging="0" w:left="0"/>
+        <w:rPr>
+          <w:b/>
+          <w:bCs/>
+          <w:sz w:val="24"/>
+          <w:szCs w:val="24"/>
+        </w:rPr>
+      </w:pPr>
+      <w:r>
+        <w:rPr>
+          <w:b/>
+          <w:bCs/>
+          <w:sz w:val="24"/>
+          <w:szCs w:val="24"/>
+        </w:rPr>
+      </w:r>
+    </w:p>
+    <w:p>
+      <w:pPr>
+        <w:pStyle w:val="normal1"/>
+        <w:ind w:hanging="0" w:left="0"/>
+        <w:rPr>
+          <w:b/>
+          <w:bCs/>
+          <w:sz w:val="24"/>
+          <w:szCs w:val="24"/>
+        </w:rPr>
+      </w:pPr>
+      <w:r>
+        <w:rPr>
+          <w:b/>
+          <w:bCs/>
+          <w:sz w:val="24"/>
+          <w:szCs w:val="24"/>
+        </w:rPr>
+      </w:r>
+    </w:p>
+    <w:p>
+      <w:pPr>
+        <w:pStyle w:val="normal1"/>
+        <w:ind w:hanging="0" w:left="0"/>
+        <w:rPr>
+          <w:b/>
+          <w:bCs/>
+          <w:sz w:val="24"/>
+          <w:szCs w:val="24"/>
+        </w:rPr>
+      </w:pPr>
+      <w:r>
+        <w:rPr>
+          <w:b/>
+          <w:bCs/>
+          <w:sz w:val="24"/>
+          <w:szCs w:val="24"/>
+        </w:rPr>
+        <w:t>Node Application Docker file</w:t>
+      </w:r>
+    </w:p>
+    <w:p>
+      <w:pPr>
+        <w:pStyle w:val="Normal"/>
+        <w:ind w:hanging="0" w:left="0"/>
+        <w:rPr>
+          <w:b/>
+          <w:bCs/>
+          <w:sz w:val="24"/>
+          <w:szCs w:val="24"/>
+        </w:rPr>
+      </w:pPr>
+      <w:r>
+        <w:rPr>
+          <w:rFonts w:ascii="Droid Sans Mono;monospace;monospace" w:hAnsi="Droid Sans Mono;monospace;monospace"/>
+          <w:b w:val="false"/>
+          <w:bCs/>
+          <w:color w:val="C586C0"/>
+          <w:sz w:val="21"/>
+          <w:szCs w:val="24"/>
+          <w:shd w:fill="1F1F1F" w:val="clear"/>
+        </w:rPr>
+        <w:t>FROM</w:t>
+      </w:r>
+      <w:r>
+        <w:rPr>
+          <w:rFonts w:ascii="Droid Sans Mono;monospace;monospace" w:hAnsi="Droid Sans Mono;monospace;monospace"/>
+          <w:b w:val="false"/>
+          <w:bCs/>
+          <w:color w:val="CCCCCC"/>
+          <w:sz w:val="21"/>
+          <w:szCs w:val="24"/>
+          <w:shd w:fill="1F1F1F" w:val="clear"/>
+        </w:rPr>
+        <w:t xml:space="preserve"> </w:t>
+      </w:r>
+      <w:r>
+        <w:rPr>
+          <w:rFonts w:ascii="Droid Sans Mono;monospace;monospace" w:hAnsi="Droid Sans Mono;monospace;monospace"/>
+          <w:b w:val="false"/>
+          <w:bCs/>
+          <w:color w:val="4EC9B0"/>
+          <w:sz w:val="21"/>
+          <w:szCs w:val="24"/>
+          <w:shd w:fill="1F1F1F" w:val="clear"/>
+        </w:rPr>
+        <w:t>node</w:t>
+      </w:r>
+    </w:p>
+    <w:p>
+      <w:pPr>
+        <w:pStyle w:val="Normal"/>
+        <w:spacing w:lineRule="atLeast" w:line="285"/>
+        <w:rPr/>
+      </w:pPr>
+      <w:r>
+        <w:rPr/>
+      </w:r>
+    </w:p>
+    <w:p>
+      <w:pPr>
+        <w:pStyle w:val="Normal"/>
+        <w:spacing w:lineRule="atLeast" w:line="285"/>
+        <w:ind w:hanging="0" w:left="0" w:right="0"/>
+        <w:rPr>
+          <w:rFonts w:ascii="Droid Sans Mono;monospace;monospace" w:hAnsi="Droid Sans Mono;monospace;monospace"/>
+          <w:b w:val="false"/>
+          <w:color w:val="CCCCCC"/>
+          <w:sz w:val="21"/>
+          <w:shd w:fill="1F1F1F" w:val="clear"/>
+        </w:rPr>
+      </w:pPr>
+      <w:r>
+        <w:rPr>
+          <w:rFonts w:ascii="Droid Sans Mono;monospace;monospace" w:hAnsi="Droid Sans Mono;monospace;monospace"/>
+          <w:b w:val="false"/>
+          <w:color w:val="C586C0"/>
+          <w:sz w:val="21"/>
+          <w:shd w:fill="1F1F1F" w:val="clear"/>
+        </w:rPr>
+        <w:t>WORKDIR</w:t>
+      </w:r>
+      <w:r>
+        <w:rPr>
+          <w:rFonts w:ascii="Droid Sans Mono;monospace;monospace" w:hAnsi="Droid Sans Mono;monospace;monospace"/>
+          <w:b w:val="false"/>
+          <w:color w:val="CCCCCC"/>
+          <w:sz w:val="21"/>
+          <w:shd w:fill="1F1F1F" w:val="clear"/>
+        </w:rPr>
+        <w:t xml:space="preserve"> </w:t>
+      </w:r>
+      <w:r>
+        <w:rPr>
+          <w:rFonts w:ascii="Droid Sans Mono;monospace;monospace" w:hAnsi="Droid Sans Mono;monospace;monospace"/>
+          <w:b w:val="false"/>
+          <w:color w:val="9CDCFE"/>
+          <w:sz w:val="21"/>
+          <w:shd w:fill="1F1F1F" w:val="clear"/>
+        </w:rPr>
+        <w:t>/app</w:t>
+      </w:r>
+    </w:p>
+    <w:p>
+      <w:pPr>
+        <w:pStyle w:val="Normal"/>
+        <w:spacing w:lineRule="atLeast" w:line="285"/>
+        <w:rPr/>
+      </w:pPr>
+      <w:r>
+        <w:rPr/>
+      </w:r>
+    </w:p>
+    <w:p>
+      <w:pPr>
+        <w:pStyle w:val="Normal"/>
+        <w:spacing w:lineRule="atLeast" w:line="285"/>
+        <w:ind w:hanging="0" w:left="0" w:right="0"/>
+        <w:rPr>
+          <w:rFonts w:ascii="Droid Sans Mono;monospace;monospace" w:hAnsi="Droid Sans Mono;monospace;monospace"/>
+          <w:b w:val="false"/>
+          <w:color w:val="CCCCCC"/>
+          <w:sz w:val="21"/>
+          <w:shd w:fill="1F1F1F" w:val="clear"/>
+        </w:rPr>
+      </w:pPr>
+      <w:r>
+        <w:rPr>
+          <w:rFonts w:ascii="Droid Sans Mono;monospace;monospace" w:hAnsi="Droid Sans Mono;monospace;monospace"/>
+          <w:b w:val="false"/>
+          <w:color w:val="C586C0"/>
+          <w:sz w:val="21"/>
+          <w:shd w:fill="1F1F1F" w:val="clear"/>
+        </w:rPr>
+        <w:t>COPY</w:t>
+      </w:r>
+      <w:r>
+        <w:rPr>
+          <w:rFonts w:ascii="Droid Sans Mono;monospace;monospace" w:hAnsi="Droid Sans Mono;monospace;monospace"/>
+          <w:b w:val="false"/>
+          <w:color w:val="CCCCCC"/>
+          <w:sz w:val="21"/>
+          <w:shd w:fill="1F1F1F" w:val="clear"/>
+        </w:rPr>
+        <w:t xml:space="preserve"> </w:t>
+      </w:r>
+      <w:r>
+        <w:rPr>
+          <w:rFonts w:ascii="Droid Sans Mono;monospace;monospace" w:hAnsi="Droid Sans Mono;monospace;monospace"/>
+          <w:b w:val="false"/>
+          <w:color w:val="9CDCFE"/>
+          <w:sz w:val="21"/>
+          <w:shd w:fill="1F1F1F" w:val="clear"/>
+        </w:rPr>
+        <w:t>package.json</w:t>
+      </w:r>
+      <w:r>
+        <w:rPr>
+          <w:rFonts w:ascii="Droid Sans Mono;monospace;monospace" w:hAnsi="Droid Sans Mono;monospace;monospace"/>
+          <w:b w:val="false"/>
+          <w:color w:val="CCCCCC"/>
+          <w:sz w:val="21"/>
+          <w:shd w:fill="1F1F1F" w:val="clear"/>
+        </w:rPr>
+        <w:t xml:space="preserve"> </w:t>
+      </w:r>
+      <w:r>
+        <w:rPr>
+          <w:rFonts w:ascii="Droid Sans Mono;monospace;monospace" w:hAnsi="Droid Sans Mono;monospace;monospace"/>
+          <w:b w:val="false"/>
+          <w:color w:val="9CDCFE"/>
+          <w:sz w:val="21"/>
+          <w:shd w:fill="1F1F1F" w:val="clear"/>
+        </w:rPr>
+        <w:t>.</w:t>
+      </w:r>
+    </w:p>
+    <w:p>
+      <w:pPr>
+        <w:pStyle w:val="Normal"/>
+        <w:spacing w:lineRule="atLeast" w:line="285"/>
+        <w:rPr/>
+      </w:pPr>
+      <w:r>
+        <w:rPr/>
+      </w:r>
+    </w:p>
+    <w:p>
+      <w:pPr>
+        <w:pStyle w:val="Normal"/>
+        <w:spacing w:lineRule="atLeast" w:line="285"/>
+        <w:ind w:hanging="0" w:left="0" w:right="0"/>
+        <w:rPr>
+          <w:rFonts w:ascii="Droid Sans Mono;monospace;monospace" w:hAnsi="Droid Sans Mono;monospace;monospace"/>
+          <w:b w:val="false"/>
+          <w:color w:val="CCCCCC"/>
+          <w:sz w:val="21"/>
+          <w:shd w:fill="1F1F1F" w:val="clear"/>
+        </w:rPr>
+      </w:pPr>
+      <w:r>
+        <w:rPr>
+          <w:rFonts w:ascii="Droid Sans Mono;monospace;monospace" w:hAnsi="Droid Sans Mono;monospace;monospace"/>
+          <w:b w:val="false"/>
+          <w:color w:val="C586C0"/>
+          <w:sz w:val="21"/>
+          <w:shd w:fill="1F1F1F" w:val="clear"/>
+        </w:rPr>
+        <w:t>RUN</w:t>
+      </w:r>
+      <w:r>
+        <w:rPr>
+          <w:rFonts w:ascii="Droid Sans Mono;monospace;monospace" w:hAnsi="Droid Sans Mono;monospace;monospace"/>
+          <w:b w:val="false"/>
+          <w:color w:val="CCCCCC"/>
+          <w:sz w:val="21"/>
+          <w:shd w:fill="1F1F1F" w:val="clear"/>
+        </w:rPr>
+        <w:t xml:space="preserve"> </w:t>
+      </w:r>
+      <w:r>
+        <w:rPr>
+          <w:rFonts w:ascii="Droid Sans Mono;monospace;monospace" w:hAnsi="Droid Sans Mono;monospace;monospace"/>
+          <w:b w:val="false"/>
+          <w:color w:val="9CDCFE"/>
+          <w:sz w:val="21"/>
+          <w:shd w:fill="1F1F1F" w:val="clear"/>
+        </w:rPr>
+        <w:t>npm</w:t>
+      </w:r>
+      <w:r>
+        <w:rPr>
+          <w:rFonts w:ascii="Droid Sans Mono;monospace;monospace" w:hAnsi="Droid Sans Mono;monospace;monospace"/>
+          <w:b w:val="false"/>
+          <w:color w:val="CCCCCC"/>
+          <w:sz w:val="21"/>
+          <w:shd w:fill="1F1F1F" w:val="clear"/>
+        </w:rPr>
+        <w:t xml:space="preserve"> </w:t>
+      </w:r>
+      <w:r>
+        <w:rPr>
+          <w:rFonts w:ascii="Droid Sans Mono;monospace;monospace" w:hAnsi="Droid Sans Mono;monospace;monospace"/>
+          <w:b w:val="false"/>
+          <w:color w:val="9CDCFE"/>
+          <w:sz w:val="21"/>
+          <w:shd w:fill="1F1F1F" w:val="clear"/>
+        </w:rPr>
+        <w:t>install</w:t>
+      </w:r>
+    </w:p>
+    <w:p>
+      <w:pPr>
+        <w:pStyle w:val="Normal"/>
+        <w:spacing w:lineRule="atLeast" w:line="285"/>
+        <w:rPr/>
+      </w:pPr>
+      <w:r>
+        <w:rPr/>
+      </w:r>
+    </w:p>
+    <w:p>
+      <w:pPr>
+        <w:pStyle w:val="Normal"/>
+        <w:spacing w:lineRule="atLeast" w:line="285"/>
+        <w:ind w:hanging="0" w:left="0" w:right="0"/>
+        <w:rPr>
+          <w:rFonts w:ascii="Droid Sans Mono;monospace;monospace" w:hAnsi="Droid Sans Mono;monospace;monospace"/>
+          <w:b w:val="false"/>
+          <w:color w:val="CCCCCC"/>
+          <w:sz w:val="21"/>
+          <w:shd w:fill="1F1F1F" w:val="clear"/>
+        </w:rPr>
+      </w:pPr>
+      <w:r>
+        <w:rPr>
+          <w:rFonts w:ascii="Droid Sans Mono;monospace;monospace" w:hAnsi="Droid Sans Mono;monospace;monospace"/>
+          <w:b w:val="false"/>
+          <w:color w:val="C586C0"/>
+          <w:sz w:val="21"/>
+          <w:shd w:fill="1F1F1F" w:val="clear"/>
+        </w:rPr>
+        <w:t>COPY</w:t>
+      </w:r>
+      <w:r>
+        <w:rPr>
+          <w:rFonts w:ascii="Droid Sans Mono;monospace;monospace" w:hAnsi="Droid Sans Mono;monospace;monospace"/>
+          <w:b w:val="false"/>
+          <w:color w:val="CCCCCC"/>
+          <w:sz w:val="21"/>
+          <w:shd w:fill="1F1F1F" w:val="clear"/>
+        </w:rPr>
+        <w:t xml:space="preserve"> </w:t>
+      </w:r>
+      <w:r>
+        <w:rPr>
+          <w:rFonts w:ascii="Droid Sans Mono;monospace;monospace" w:hAnsi="Droid Sans Mono;monospace;monospace"/>
+          <w:b w:val="false"/>
+          <w:color w:val="9CDCFE"/>
+          <w:sz w:val="21"/>
+          <w:shd w:fill="1F1F1F" w:val="clear"/>
+        </w:rPr>
+        <w:t>.</w:t>
+      </w:r>
+      <w:r>
+        <w:rPr>
+          <w:rFonts w:ascii="Droid Sans Mono;monospace;monospace" w:hAnsi="Droid Sans Mono;monospace;monospace"/>
+          <w:b w:val="false"/>
+          <w:color w:val="CCCCCC"/>
+          <w:sz w:val="21"/>
+          <w:shd w:fill="1F1F1F" w:val="clear"/>
+        </w:rPr>
+        <w:t xml:space="preserve"> </w:t>
+      </w:r>
+      <w:r>
+        <w:rPr>
+          <w:rFonts w:ascii="Droid Sans Mono;monospace;monospace" w:hAnsi="Droid Sans Mono;monospace;monospace"/>
+          <w:b w:val="false"/>
+          <w:color w:val="9CDCFE"/>
+          <w:sz w:val="21"/>
+          <w:shd w:fill="1F1F1F" w:val="clear"/>
+        </w:rPr>
+        <w:t>.</w:t>
+      </w:r>
+    </w:p>
+    <w:p>
+      <w:pPr>
+        <w:pStyle w:val="Normal"/>
+        <w:spacing w:lineRule="atLeast" w:line="285"/>
+        <w:rPr/>
+      </w:pPr>
+      <w:r>
+        <w:rPr/>
+      </w:r>
+    </w:p>
+    <w:p>
+      <w:pPr>
+        <w:pStyle w:val="Normal"/>
+        <w:spacing w:lineRule="atLeast" w:line="285"/>
+        <w:ind w:hanging="0" w:left="0" w:right="0"/>
+        <w:rPr>
+          <w:rFonts w:ascii="Droid Sans Mono;monospace;monospace" w:hAnsi="Droid Sans Mono;monospace;monospace"/>
+          <w:b w:val="false"/>
+          <w:color w:val="CCCCCC"/>
+          <w:sz w:val="21"/>
+          <w:shd w:fill="1F1F1F" w:val="clear"/>
+        </w:rPr>
+      </w:pPr>
+      <w:r>
+        <w:rPr>
+          <w:rFonts w:ascii="Droid Sans Mono;monospace;monospace" w:hAnsi="Droid Sans Mono;monospace;monospace"/>
+          <w:b w:val="false"/>
+          <w:color w:val="C586C0"/>
+          <w:sz w:val="21"/>
+          <w:shd w:fill="1F1F1F" w:val="clear"/>
+        </w:rPr>
+        <w:t>EXPOSE</w:t>
+      </w:r>
+      <w:r>
+        <w:rPr>
+          <w:rFonts w:ascii="Droid Sans Mono;monospace;monospace" w:hAnsi="Droid Sans Mono;monospace;monospace"/>
+          <w:b w:val="false"/>
+          <w:color w:val="CCCCCC"/>
+          <w:sz w:val="21"/>
+          <w:shd w:fill="1F1F1F" w:val="clear"/>
+        </w:rPr>
+        <w:t xml:space="preserve"> </w:t>
+      </w:r>
+      <w:r>
+        <w:rPr>
+          <w:rFonts w:ascii="Droid Sans Mono;monospace;monospace" w:hAnsi="Droid Sans Mono;monospace;monospace"/>
+          <w:b w:val="false"/>
+          <w:color w:val="9CDCFE"/>
+          <w:sz w:val="21"/>
+          <w:shd w:fill="1F1F1F" w:val="clear"/>
+        </w:rPr>
+        <w:t>80</w:t>
+      </w:r>
+    </w:p>
+    <w:p>
+      <w:pPr>
+        <w:pStyle w:val="Normal"/>
+        <w:spacing w:lineRule="atLeast" w:line="285"/>
+        <w:rPr/>
+      </w:pPr>
+      <w:r>
+        <w:rPr/>
+      </w:r>
+    </w:p>
+    <w:p>
+      <w:pPr>
+        <w:pStyle w:val="Normal"/>
+        <w:spacing w:lineRule="atLeast" w:line="285"/>
+        <w:ind w:hanging="0" w:left="0" w:right="0"/>
+        <w:rPr>
+          <w:rFonts w:ascii="Droid Sans Mono;monospace;monospace" w:hAnsi="Droid Sans Mono;monospace;monospace"/>
+          <w:b w:val="false"/>
+          <w:color w:val="6A9955"/>
+          <w:sz w:val="21"/>
+          <w:shd w:fill="1F1F1F" w:val="clear"/>
+        </w:rPr>
+      </w:pPr>
+      <w:r>
+        <w:rPr>
+          <w:rFonts w:ascii="Droid Sans Mono;monospace;monospace" w:hAnsi="Droid Sans Mono;monospace;monospace"/>
+          <w:b w:val="false"/>
+          <w:color w:val="6A9955"/>
+          <w:sz w:val="21"/>
+          <w:shd w:fill="1F1F1F" w:val="clear"/>
+        </w:rPr>
+        <w:t>#these environment variable are passed through command line</w:t>
+      </w:r>
+    </w:p>
+    <w:p>
+      <w:pPr>
+        <w:pStyle w:val="Normal"/>
+        <w:spacing w:lineRule="atLeast" w:line="285"/>
+        <w:ind w:hanging="0" w:left="0" w:right="0"/>
+        <w:rPr>
+          <w:rFonts w:ascii="Droid Sans Mono;monospace;monospace" w:hAnsi="Droid Sans Mono;monospace;monospace"/>
+          <w:b w:val="false"/>
+          <w:color w:val="CCCCCC"/>
+          <w:sz w:val="21"/>
+          <w:shd w:fill="1F1F1F" w:val="clear"/>
+        </w:rPr>
+      </w:pPr>
+      <w:r>
+        <w:rPr>
+          <w:rFonts w:ascii="Droid Sans Mono;monospace;monospace" w:hAnsi="Droid Sans Mono;monospace;monospace"/>
+          <w:b w:val="false"/>
+          <w:color w:val="C586C0"/>
+          <w:sz w:val="21"/>
+          <w:shd w:fill="1F1F1F" w:val="clear"/>
+        </w:rPr>
+        <w:t>ENV</w:t>
+      </w:r>
+      <w:r>
+        <w:rPr>
+          <w:rFonts w:ascii="Droid Sans Mono;monospace;monospace" w:hAnsi="Droid Sans Mono;monospace;monospace"/>
+          <w:b w:val="false"/>
+          <w:color w:val="CCCCCC"/>
+          <w:sz w:val="21"/>
+          <w:shd w:fill="1F1F1F" w:val="clear"/>
+        </w:rPr>
+        <w:t xml:space="preserve"> </w:t>
+      </w:r>
+      <w:r>
+        <w:rPr>
+          <w:rFonts w:ascii="Droid Sans Mono;monospace;monospace" w:hAnsi="Droid Sans Mono;monospace;monospace"/>
+          <w:b w:val="false"/>
+          <w:color w:val="9CDCFE"/>
+          <w:sz w:val="21"/>
+          <w:shd w:fill="1F1F1F" w:val="clear"/>
+        </w:rPr>
+        <w:t>MONGODB_USERNAME</w:t>
+      </w:r>
+      <w:r>
+        <w:rPr>
+          <w:rFonts w:ascii="Droid Sans Mono;monospace;monospace" w:hAnsi="Droid Sans Mono;monospace;monospace"/>
+          <w:b w:val="false"/>
+          <w:color w:val="D4D4D4"/>
+          <w:sz w:val="21"/>
+          <w:shd w:fill="1F1F1F" w:val="clear"/>
+        </w:rPr>
+        <w:t>=</w:t>
+      </w:r>
+      <w:r>
+        <w:rPr>
+          <w:rFonts w:ascii="Droid Sans Mono;monospace;monospace" w:hAnsi="Droid Sans Mono;monospace;monospace"/>
+          <w:b w:val="false"/>
+          <w:color w:val="9CDCFE"/>
+          <w:sz w:val="21"/>
+          <w:shd w:fill="1F1F1F" w:val="clear"/>
+        </w:rPr>
+        <w:t>giveusername</w:t>
+      </w:r>
+      <w:r>
+        <w:rPr>
+          <w:rFonts w:ascii="Droid Sans Mono;monospace;monospace" w:hAnsi="Droid Sans Mono;monospace;monospace"/>
+          <w:b w:val="false"/>
+          <w:color w:val="CCCCCC"/>
+          <w:sz w:val="21"/>
+          <w:shd w:fill="1F1F1F" w:val="clear"/>
+        </w:rPr>
+        <w:t xml:space="preserve"> </w:t>
+      </w:r>
+    </w:p>
+    <w:p>
+      <w:pPr>
+        <w:pStyle w:val="Normal"/>
+        <w:spacing w:lineRule="atLeast" w:line="285"/>
+        <w:rPr/>
+      </w:pPr>
+      <w:r>
+        <w:rPr/>
+      </w:r>
+    </w:p>
+    <w:p>
+      <w:pPr>
+        <w:pStyle w:val="Normal"/>
+        <w:spacing w:lineRule="atLeast" w:line="285"/>
+        <w:ind w:hanging="0" w:left="0" w:right="0"/>
+        <w:rPr>
+          <w:rFonts w:ascii="Droid Sans Mono;monospace;monospace" w:hAnsi="Droid Sans Mono;monospace;monospace"/>
+          <w:b w:val="false"/>
+          <w:color w:val="CCCCCC"/>
+          <w:sz w:val="21"/>
+          <w:shd w:fill="1F1F1F" w:val="clear"/>
+        </w:rPr>
+      </w:pPr>
+      <w:r>
+        <w:rPr>
+          <w:rFonts w:ascii="Droid Sans Mono;monospace;monospace" w:hAnsi="Droid Sans Mono;monospace;monospace"/>
+          <w:b w:val="false"/>
+          <w:color w:val="C586C0"/>
+          <w:sz w:val="21"/>
+          <w:shd w:fill="1F1F1F" w:val="clear"/>
+        </w:rPr>
+        <w:t>ENV</w:t>
+      </w:r>
+      <w:r>
+        <w:rPr>
+          <w:rFonts w:ascii="Droid Sans Mono;monospace;monospace" w:hAnsi="Droid Sans Mono;monospace;monospace"/>
+          <w:b w:val="false"/>
+          <w:color w:val="CCCCCC"/>
+          <w:sz w:val="21"/>
+          <w:shd w:fill="1F1F1F" w:val="clear"/>
+        </w:rPr>
+        <w:t xml:space="preserve"> </w:t>
+      </w:r>
+      <w:r>
+        <w:rPr>
+          <w:rFonts w:ascii="Droid Sans Mono;monospace;monospace" w:hAnsi="Droid Sans Mono;monospace;monospace"/>
+          <w:b w:val="false"/>
+          <w:color w:val="9CDCFE"/>
+          <w:sz w:val="21"/>
+          <w:shd w:fill="1F1F1F" w:val="clear"/>
+        </w:rPr>
+        <w:t>MONGODB_PASSWORD</w:t>
+      </w:r>
+      <w:r>
+        <w:rPr>
+          <w:rFonts w:ascii="Droid Sans Mono;monospace;monospace" w:hAnsi="Droid Sans Mono;monospace;monospace"/>
+          <w:b w:val="false"/>
+          <w:color w:val="D4D4D4"/>
+          <w:sz w:val="21"/>
+          <w:shd w:fill="1F1F1F" w:val="clear"/>
+        </w:rPr>
+        <w:t>=</w:t>
+      </w:r>
+      <w:r>
+        <w:rPr>
+          <w:rFonts w:ascii="Droid Sans Mono;monospace;monospace" w:hAnsi="Droid Sans Mono;monospace;monospace"/>
+          <w:b w:val="false"/>
+          <w:color w:val="9CDCFE"/>
+          <w:sz w:val="21"/>
+          <w:shd w:fill="1F1F1F" w:val="clear"/>
+        </w:rPr>
+        <w:t>givepassword</w:t>
+      </w:r>
+    </w:p>
+    <w:p>
+      <w:pPr>
+        <w:pStyle w:val="Normal"/>
+        <w:spacing w:lineRule="atLeast" w:line="285"/>
+        <w:rPr/>
+      </w:pPr>
+      <w:r>
+        <w:rPr/>
+      </w:r>
+    </w:p>
+    <w:p>
+      <w:pPr>
+        <w:pStyle w:val="Normal"/>
+        <w:spacing w:lineRule="atLeast" w:line="285"/>
+        <w:ind w:hanging="0" w:left="0" w:right="0"/>
+        <w:rPr>
+          <w:rFonts w:ascii="Droid Sans Mono;monospace;monospace" w:hAnsi="Droid Sans Mono;monospace;monospace"/>
+          <w:b w:val="false"/>
+          <w:color w:val="CCCCCC"/>
+          <w:sz w:val="21"/>
+          <w:shd w:fill="1F1F1F" w:val="clear"/>
+        </w:rPr>
+      </w:pPr>
+      <w:r>
+        <w:rPr>
+          <w:rFonts w:ascii="Droid Sans Mono;monospace;monospace" w:hAnsi="Droid Sans Mono;monospace;monospace"/>
+          <w:b w:val="false"/>
+          <w:color w:val="C586C0"/>
+          <w:sz w:val="21"/>
+          <w:shd w:fill="1F1F1F" w:val="clear"/>
+        </w:rPr>
+        <w:t>CMD</w:t>
+      </w:r>
+      <w:r>
+        <w:rPr>
+          <w:rFonts w:ascii="Droid Sans Mono;monospace;monospace" w:hAnsi="Droid Sans Mono;monospace;monospace"/>
+          <w:b w:val="false"/>
+          <w:color w:val="CCCCCC"/>
+          <w:sz w:val="21"/>
+          <w:shd w:fill="1F1F1F" w:val="clear"/>
+        </w:rPr>
+        <w:t xml:space="preserve"> </w:t>
+      </w:r>
+      <w:r>
+        <w:rPr>
+          <w:rFonts w:ascii="Droid Sans Mono;monospace;monospace" w:hAnsi="Droid Sans Mono;monospace;monospace"/>
+          <w:b w:val="false"/>
+          <w:color w:val="9CDCFE"/>
+          <w:sz w:val="21"/>
+          <w:shd w:fill="1F1F1F" w:val="clear"/>
+        </w:rPr>
+        <w:t>[</w:t>
+      </w:r>
+      <w:r>
+        <w:rPr>
+          <w:rFonts w:ascii="Droid Sans Mono;monospace;monospace" w:hAnsi="Droid Sans Mono;monospace;monospace"/>
+          <w:b w:val="false"/>
+          <w:color w:val="CCCCCC"/>
+          <w:sz w:val="21"/>
+          <w:shd w:fill="1F1F1F" w:val="clear"/>
+        </w:rPr>
+        <w:t xml:space="preserve"> </w:t>
+      </w:r>
+      <w:r>
+        <w:rPr>
+          <w:rFonts w:ascii="Droid Sans Mono;monospace;monospace" w:hAnsi="Droid Sans Mono;monospace;monospace"/>
+          <w:b w:val="false"/>
+          <w:color w:val="CE9178"/>
+          <w:sz w:val="21"/>
+          <w:shd w:fill="1F1F1F" w:val="clear"/>
+        </w:rPr>
+        <w:t>"npm"</w:t>
+      </w:r>
+      <w:r>
+        <w:rPr>
+          <w:rFonts w:ascii="Droid Sans Mono;monospace;monospace" w:hAnsi="Droid Sans Mono;monospace;monospace"/>
+          <w:b w:val="false"/>
+          <w:color w:val="9CDCFE"/>
+          <w:sz w:val="21"/>
+          <w:shd w:fill="1F1F1F" w:val="clear"/>
+        </w:rPr>
+        <w:t>,</w:t>
+      </w:r>
+      <w:r>
+        <w:rPr>
+          <w:rFonts w:ascii="Droid Sans Mono;monospace;monospace" w:hAnsi="Droid Sans Mono;monospace;monospace"/>
+          <w:b w:val="false"/>
+          <w:color w:val="CCCCCC"/>
+          <w:sz w:val="21"/>
+          <w:shd w:fill="1F1F1F" w:val="clear"/>
+        </w:rPr>
+        <w:t xml:space="preserve"> </w:t>
+      </w:r>
+      <w:r>
+        <w:rPr>
+          <w:rFonts w:ascii="Droid Sans Mono;monospace;monospace" w:hAnsi="Droid Sans Mono;monospace;monospace"/>
+          <w:b w:val="false"/>
+          <w:color w:val="CE9178"/>
+          <w:sz w:val="21"/>
+          <w:shd w:fill="1F1F1F" w:val="clear"/>
+        </w:rPr>
+        <w:t>"start"</w:t>
+      </w:r>
+      <w:r>
+        <w:rPr>
+          <w:rFonts w:ascii="Droid Sans Mono;monospace;monospace" w:hAnsi="Droid Sans Mono;monospace;monospace"/>
+          <w:b w:val="false"/>
+          <w:color w:val="CCCCCC"/>
+          <w:sz w:val="21"/>
+          <w:shd w:fill="1F1F1F" w:val="clear"/>
+        </w:rPr>
+        <w:t xml:space="preserve"> </w:t>
+      </w:r>
+      <w:r>
+        <w:rPr>
+          <w:rFonts w:ascii="Droid Sans Mono;monospace;monospace" w:hAnsi="Droid Sans Mono;monospace;monospace"/>
+          <w:b w:val="false"/>
+          <w:color w:val="9CDCFE"/>
+          <w:sz w:val="21"/>
+          <w:shd w:fill="1F1F1F" w:val="clear"/>
+        </w:rPr>
+        <w:t>]</w:t>
+      </w:r>
+    </w:p>
+    <w:p>
+      <w:pPr>
+        <w:pStyle w:val="normal1"/>
+        <w:ind w:hanging="0" w:left="0"/>
+        <w:rPr>
+          <w:b/>
+          <w:bCs/>
+          <w:sz w:val="24"/>
+          <w:szCs w:val="24"/>
+        </w:rPr>
+      </w:pPr>
+      <w:r>
+        <w:rPr>
+          <w:b/>
+          <w:bCs/>
+          <w:sz w:val="24"/>
+          <w:szCs w:val="24"/>
+        </w:rPr>
+      </w:r>
+    </w:p>
+    <w:p>
+      <w:pPr>
+        <w:pStyle w:val="normal1"/>
+        <w:ind w:hanging="0" w:left="0"/>
+        <w:rPr>
+          <w:b/>
+          <w:bCs/>
+          <w:sz w:val="24"/>
+          <w:szCs w:val="24"/>
+        </w:rPr>
+      </w:pPr>
+      <w:r>
+        <w:rPr>
+          <w:b/>
+          <w:bCs/>
+          <w:sz w:val="24"/>
+          <w:szCs w:val="24"/>
+        </w:rPr>
+      </w:r>
+    </w:p>
+    <w:p>
+      <w:pPr>
+        <w:pStyle w:val="normal1"/>
+        <w:ind w:hanging="0" w:left="0"/>
+        <w:rPr>
+          <w:b/>
+          <w:bCs/>
+          <w:sz w:val="24"/>
+          <w:szCs w:val="24"/>
+        </w:rPr>
+      </w:pPr>
+      <w:r>
+        <w:rPr>
+          <w:b/>
+          <w:bCs/>
+          <w:sz w:val="24"/>
+          <w:szCs w:val="24"/>
+        </w:rPr>
+      </w:r>
+    </w:p>
+    <w:p>
+      <w:pPr>
+        <w:pStyle w:val="normal1"/>
+        <w:ind w:hanging="0" w:left="0"/>
+        <w:rPr>
+          <w:b/>
+          <w:bCs/>
+          <w:sz w:val="24"/>
+          <w:szCs w:val="24"/>
+        </w:rPr>
+      </w:pPr>
+      <w:r>
+        <w:rPr>
+          <w:b/>
+          <w:bCs/>
+          <w:sz w:val="24"/>
+          <w:szCs w:val="24"/>
+        </w:rPr>
+        <w:t>Runnign the Node Application</w:t>
+      </w:r>
+    </w:p>
+    <w:p>
+      <w:pPr>
+        <w:pStyle w:val="normal1"/>
+        <w:ind w:hanging="0" w:left="0"/>
+        <w:rPr>
+          <w:b w:val="false"/>
+          <w:bCs w:val="false"/>
+          <w:sz w:val="24"/>
+          <w:szCs w:val="24"/>
+        </w:rPr>
+      </w:pPr>
+      <w:r>
+        <w:rPr>
+          <w:b w:val="false"/>
+          <w:bCs w:val="false"/>
+          <w:sz w:val="24"/>
+          <w:szCs w:val="24"/>
+        </w:rPr>
+        <w:t>Running the backend node application . Here we have used volumes</w:t>
+      </w:r>
+    </w:p>
+    <w:p>
+      <w:pPr>
+        <w:pStyle w:val="normal1"/>
+        <w:ind w:hanging="0" w:left="0"/>
+        <w:rPr>
+          <w:b w:val="false"/>
+          <w:bCs w:val="false"/>
+          <w:sz w:val="24"/>
+          <w:szCs w:val="24"/>
+        </w:rPr>
+      </w:pPr>
+      <w:r>
+        <w:rPr>
+          <w:b w:val="false"/>
+          <w:bCs w:val="false"/>
+          <w:sz w:val="24"/>
+          <w:szCs w:val="24"/>
+        </w:rPr>
+      </w:r>
+    </w:p>
+    <w:p>
+      <w:pPr>
+        <w:pStyle w:val="normal1"/>
+        <w:ind w:hanging="0" w:left="0"/>
+        <w:rPr>
+          <w:b w:val="false"/>
+          <w:bCs w:val="false"/>
+          <w:sz w:val="24"/>
+          <w:szCs w:val="24"/>
+        </w:rPr>
+      </w:pPr>
+      <w:r>
+        <w:rPr>
+          <w:b w:val="false"/>
+          <w:bCs w:val="false"/>
+          <w:sz w:val="24"/>
+          <w:szCs w:val="24"/>
+        </w:rPr>
+        <w:t>Bind Mound (</w:t>
+      </w:r>
+      <w:r>
+        <w:rPr>
+          <w:b/>
+          <w:bCs/>
+          <w:sz w:val="24"/>
+          <w:szCs w:val="24"/>
+        </w:rPr>
+        <w:t>/home/sandip/work/DockerLearning/unit4-multi-01-starting-setup/backend:/app</w:t>
+      </w:r>
+      <w:r>
+        <w:rPr>
+          <w:b w:val="false"/>
+          <w:bCs w:val="false"/>
+          <w:sz w:val="24"/>
+          <w:szCs w:val="24"/>
+        </w:rPr>
+        <w:t>)</w:t>
+      </w:r>
+    </w:p>
+    <w:p>
+      <w:pPr>
+        <w:pStyle w:val="normal1"/>
+        <w:ind w:hanging="0" w:left="0"/>
+        <w:rPr>
+          <w:b w:val="false"/>
+          <w:bCs w:val="false"/>
+          <w:sz w:val="24"/>
+          <w:szCs w:val="24"/>
+        </w:rPr>
+      </w:pPr>
+      <w:r>
+        <w:rPr>
+          <w:b w:val="false"/>
+          <w:bCs w:val="false"/>
+          <w:sz w:val="24"/>
+          <w:szCs w:val="24"/>
+        </w:rPr>
+        <w:t>For live source code update We have used bind mounts so every changes in the source code inside backend folder will be reflected  inside container directly we don’t have to rebuild the image we can only restart the container because node server pick the code snapshot during the start of the server and to indicate the live update so the node server is restarted when source code updates we can start the node server using nodemon which reflects the live source code update.</w:t>
+      </w:r>
+    </w:p>
+    <w:p>
+      <w:pPr>
+        <w:pStyle w:val="normal1"/>
+        <w:ind w:hanging="0" w:left="0"/>
+        <w:rPr>
+          <w:b w:val="false"/>
+          <w:bCs w:val="false"/>
+          <w:sz w:val="24"/>
+          <w:szCs w:val="24"/>
+        </w:rPr>
+      </w:pPr>
+      <w:r>
+        <w:rPr>
+          <w:b w:val="false"/>
+          <w:bCs w:val="false"/>
+          <w:sz w:val="24"/>
+          <w:szCs w:val="24"/>
+        </w:rPr>
+      </w:r>
+    </w:p>
+    <w:p>
+      <w:pPr>
+        <w:pStyle w:val="normal1"/>
+        <w:ind w:hanging="0" w:left="0"/>
+        <w:rPr>
+          <w:b w:val="false"/>
+          <w:bCs w:val="false"/>
+          <w:sz w:val="24"/>
+          <w:szCs w:val="24"/>
+        </w:rPr>
+      </w:pPr>
+      <w:r>
+        <w:rPr>
+          <w:b w:val="false"/>
+          <w:bCs w:val="false"/>
+          <w:sz w:val="24"/>
+          <w:szCs w:val="24"/>
+        </w:rPr>
+        <w:t>Anonymous volumes (</w:t>
+      </w:r>
+      <w:r>
+        <w:rPr>
+          <w:b/>
+          <w:bCs/>
+          <w:sz w:val="24"/>
+          <w:szCs w:val="24"/>
+        </w:rPr>
+        <w:t xml:space="preserve">-v /app/node_modules) – </w:t>
+      </w:r>
+      <w:r>
+        <w:rPr>
+          <w:b w:val="false"/>
+          <w:bCs w:val="false"/>
+          <w:sz w:val="24"/>
+          <w:szCs w:val="24"/>
+        </w:rPr>
+        <w:t>node_modules is created inside container and we don’t want it to be reflected back in the source code folder by bind mound so here we used anonymous volumes to override bind mount copy functonality</w:t>
+      </w:r>
+    </w:p>
+    <w:p>
+      <w:pPr>
+        <w:pStyle w:val="normal1"/>
+        <w:ind w:hanging="0" w:left="0"/>
+        <w:rPr>
+          <w:b w:val="false"/>
+          <w:bCs w:val="false"/>
+          <w:sz w:val="24"/>
+          <w:szCs w:val="24"/>
+        </w:rPr>
+      </w:pPr>
+      <w:r>
+        <w:rPr>
+          <w:b w:val="false"/>
+          <w:bCs w:val="false"/>
+          <w:sz w:val="24"/>
+          <w:szCs w:val="24"/>
+        </w:rPr>
+      </w:r>
+    </w:p>
+    <w:p>
+      <w:pPr>
+        <w:pStyle w:val="normal1"/>
+        <w:ind w:hanging="0" w:left="0"/>
+        <w:rPr>
+          <w:b w:val="false"/>
+          <w:bCs w:val="false"/>
+          <w:sz w:val="24"/>
+          <w:szCs w:val="24"/>
+        </w:rPr>
+      </w:pPr>
+      <w:r>
+        <w:rPr>
+          <w:b w:val="false"/>
+          <w:bCs w:val="false"/>
+          <w:sz w:val="24"/>
+          <w:szCs w:val="24"/>
+        </w:rPr>
+        <w:t>Named Volumes(</w:t>
+      </w:r>
+      <w:r>
+        <w:rPr>
+          <w:b/>
+          <w:bCs/>
+          <w:sz w:val="24"/>
+          <w:szCs w:val="24"/>
+        </w:rPr>
+        <w:t>logs:/app/logs</w:t>
+      </w:r>
+      <w:r>
+        <w:rPr>
+          <w:b w:val="false"/>
+          <w:bCs w:val="false"/>
+          <w:sz w:val="24"/>
+          <w:szCs w:val="24"/>
+        </w:rPr>
+        <w:t>) – To perserve the logs data inside the container we have used named volumes which is managed by docker and we don’t even know where in the system it is stored by docker.</w:t>
+      </w:r>
+    </w:p>
+    <w:p>
+      <w:pPr>
+        <w:pStyle w:val="normal1"/>
+        <w:ind w:hanging="0" w:left="0"/>
+        <w:rPr>
+          <w:b w:val="false"/>
+          <w:bCs w:val="false"/>
+          <w:sz w:val="24"/>
+          <w:szCs w:val="24"/>
+        </w:rPr>
+      </w:pPr>
+      <w:r>
+        <w:rPr>
+          <w:b w:val="false"/>
+          <w:bCs w:val="false"/>
+          <w:sz w:val="24"/>
+          <w:szCs w:val="24"/>
+        </w:rPr>
+      </w:r>
+    </w:p>
+    <w:p>
+      <w:pPr>
+        <w:pStyle w:val="normal1"/>
+        <w:ind w:hanging="0" w:left="0"/>
+        <w:rPr>
+          <w:b w:val="false"/>
+          <w:bCs w:val="false"/>
+          <w:sz w:val="24"/>
+          <w:szCs w:val="24"/>
+        </w:rPr>
+      </w:pPr>
+      <w:r>
+        <w:rPr>
+          <w:b w:val="false"/>
+          <w:bCs w:val="false"/>
+          <w:sz w:val="24"/>
+          <w:szCs w:val="24"/>
+        </w:rPr>
+        <w:t>Network(</w:t>
+      </w:r>
+      <w:r>
+        <w:rPr>
+          <w:b/>
+          <w:bCs/>
+          <w:sz w:val="24"/>
+          <w:szCs w:val="24"/>
+        </w:rPr>
+        <w:t>--network goals-net</w:t>
+      </w:r>
+      <w:r>
+        <w:rPr>
+          <w:b w:val="false"/>
+          <w:bCs w:val="false"/>
+          <w:sz w:val="24"/>
+          <w:szCs w:val="24"/>
+        </w:rPr>
+        <w:t>) – We have used the same network in all three container mongo container, react container and node container. The benefits of using network in node app while connecting with mongo db container instead of getting the container ip address and using in node app we make the use the same networks and we can use container name as the the hostname while connecting to the mongodb container.</w:t>
+      </w:r>
+    </w:p>
+    <w:p>
+      <w:pPr>
+        <w:pStyle w:val="normal1"/>
+        <w:ind w:hanging="0" w:left="0"/>
+        <w:rPr>
+          <w:b w:val="false"/>
+          <w:bCs w:val="false"/>
+          <w:sz w:val="24"/>
+          <w:szCs w:val="24"/>
+        </w:rPr>
+      </w:pPr>
+      <w:r>
+        <w:rPr>
+          <w:b w:val="false"/>
+          <w:bCs w:val="false"/>
+          <w:sz w:val="24"/>
+          <w:szCs w:val="24"/>
+        </w:rPr>
+      </w:r>
+    </w:p>
+    <w:p>
+      <w:pPr>
+        <w:pStyle w:val="normal1"/>
+        <w:ind w:hanging="0" w:left="0"/>
+        <w:rPr>
+          <w:b w:val="false"/>
+          <w:bCs w:val="false"/>
+          <w:sz w:val="24"/>
+          <w:szCs w:val="24"/>
+        </w:rPr>
+      </w:pPr>
+      <w:r>
+        <w:rPr>
+          <w:b w:val="false"/>
+          <w:bCs w:val="false"/>
+          <w:sz w:val="24"/>
+          <w:szCs w:val="24"/>
+        </w:rPr>
+        <w:t>Port Mapping(</w:t>
+      </w:r>
+      <w:r>
+        <w:rPr>
+          <w:b/>
+          <w:bCs/>
+          <w:sz w:val="24"/>
+          <w:szCs w:val="24"/>
+        </w:rPr>
+        <w:t>-p 81:80</w:t>
+      </w:r>
+      <w:r>
+        <w:rPr>
+          <w:b w:val="false"/>
+          <w:bCs w:val="false"/>
+          <w:sz w:val="24"/>
+          <w:szCs w:val="24"/>
+        </w:rPr>
+        <w:t>) – Request made on port 81 on the local machine will be mapped to the port 80 inside the container where we have our node application running on the port 80.</w:t>
+      </w:r>
+    </w:p>
+    <w:p>
+      <w:pPr>
+        <w:pStyle w:val="normal1"/>
+        <w:ind w:hanging="0" w:left="0"/>
+        <w:rPr>
+          <w:b w:val="false"/>
+          <w:bCs w:val="false"/>
+          <w:sz w:val="24"/>
+          <w:szCs w:val="24"/>
+        </w:rPr>
+      </w:pPr>
+      <w:r>
+        <w:rPr>
+          <w:b w:val="false"/>
+          <w:bCs w:val="false"/>
+          <w:sz w:val="24"/>
+          <w:szCs w:val="24"/>
+        </w:rPr>
+      </w:r>
+    </w:p>
+    <w:p>
+      <w:pPr>
+        <w:pStyle w:val="normal1"/>
+        <w:ind w:hanging="0" w:left="0"/>
+        <w:rPr>
+          <w:b w:val="false"/>
+          <w:bCs w:val="false"/>
+          <w:sz w:val="24"/>
+          <w:szCs w:val="24"/>
+        </w:rPr>
+      </w:pPr>
+      <w:r>
+        <w:rPr>
+          <w:b w:val="false"/>
+          <w:bCs w:val="false"/>
+          <w:sz w:val="24"/>
+          <w:szCs w:val="24"/>
+        </w:rPr>
+        <w:t>Environment Variablales(</w:t>
+      </w:r>
+      <w:r>
+        <w:rPr>
+          <w:b/>
+          <w:bCs/>
+          <w:sz w:val="24"/>
+          <w:szCs w:val="24"/>
+        </w:rPr>
+        <w:t>-e MONGODB_USERNAME=sandy                                           -e MONGODB_PASSWORD=sandy123</w:t>
+      </w:r>
+      <w:r>
+        <w:rPr>
+          <w:b w:val="false"/>
+          <w:bCs w:val="false"/>
+          <w:sz w:val="24"/>
+          <w:szCs w:val="24"/>
+        </w:rPr>
+        <w:t>): We have made use of two environment variable in the node application to connect with mongo db database which is passed through the as the environment variable in the docker run command if not passed default vaule provided in the docker file will be used.</w:t>
+      </w:r>
+    </w:p>
+    <w:p>
+      <w:pPr>
+        <w:pStyle w:val="normal1"/>
+        <w:ind w:hanging="0" w:left="0"/>
+        <w:rPr>
+          <w:b w:val="false"/>
+          <w:bCs w:val="false"/>
+          <w:sz w:val="24"/>
+          <w:szCs w:val="24"/>
+        </w:rPr>
+      </w:pPr>
+      <w:r>
+        <w:rPr>
+          <w:b w:val="false"/>
+          <w:bCs w:val="false"/>
+          <w:sz w:val="24"/>
+          <w:szCs w:val="24"/>
+        </w:rPr>
+      </w:r>
+    </w:p>
+    <w:p>
+      <w:pPr>
+        <w:pStyle w:val="normal1"/>
+        <w:ind w:hanging="0" w:left="0"/>
+        <w:rPr>
+          <w:b/>
+          <w:bCs/>
+          <w:sz w:val="24"/>
+          <w:szCs w:val="24"/>
+        </w:rPr>
+      </w:pPr>
+      <w:r>
+        <w:rPr>
+          <w:b/>
+          <w:bCs/>
+          <w:sz w:val="24"/>
+          <w:szCs w:val="24"/>
+        </w:rPr>
+      </w:r>
+    </w:p>
+    <w:p>
+      <w:pPr>
+        <w:pStyle w:val="normal1"/>
+        <w:ind w:hanging="0" w:left="0"/>
+        <w:rPr>
+          <w:b/>
+          <w:bCs/>
+          <w:sz w:val="24"/>
+          <w:szCs w:val="24"/>
+        </w:rPr>
+      </w:pPr>
+      <w:r>
+        <w:rPr>
+          <w:b/>
+          <w:bCs/>
+          <w:sz w:val="24"/>
+          <w:szCs w:val="24"/>
+        </w:rPr>
+        <w:t>docker run --rm --name node-backend -v /home/sandip/work/DockerLearning/unit4-multi-01-starting-setup/backend:/app -v /app/node_modules -v logs:/app/logs --network goals-net -p 81:80 -e MONGODB_USERNAME=sandy -e MONGODB_PASSWORD=sandy123 goals-node</w:t>
       </w:r>
     </w:p>
     <w:sectPr>
@@ -9786,6 +12272,7 @@
     <w:qFormat/>
     <w:pPr>
       <w:widowControl/>
+      <w:suppressAutoHyphens w:val="true"/>
       <w:bidi w:val="0"/>
       <w:spacing w:lineRule="auto" w:line="276" w:before="0" w:after="0"/>
       <w:jc w:val="left"/>
@@ -9965,6 +12452,7 @@
     <w:qFormat/>
     <w:pPr>
       <w:widowControl/>
+      <w:suppressAutoHyphens w:val="true"/>
       <w:bidi w:val="0"/>
       <w:spacing w:lineRule="auto" w:line="276" w:before="0" w:after="0"/>
       <w:jc w:val="left"/>

</xml_diff>

<commit_message>
Unit 4 contents added
</commit_message>
<xml_diff>
--- a/docker/Docker Tutorial Follow.docx
+++ b/docker/Docker Tutorial Follow.docx
@@ -11211,6 +11211,1524 @@
           <w:szCs w:val="24"/>
         </w:rPr>
         <w:t>docker run --rm --name node-backend -v /home/sandip/work/DockerLearning/unit4-multi-01-starting-setup/backend:/app -v /app/node_modules -v logs:/app/logs --network goals-net -p 81:80 -e MONGODB_USERNAME=sandy -e MONGODB_PASSWORD=sandy123 goals-node</w:t>
+      </w:r>
+    </w:p>
+    <w:p>
+      <w:pPr>
+        <w:pStyle w:val="normal1"/>
+        <w:ind w:hanging="0" w:left="0"/>
+        <w:rPr>
+          <w:b/>
+          <w:bCs/>
+          <w:sz w:val="24"/>
+          <w:szCs w:val="24"/>
+        </w:rPr>
+      </w:pPr>
+      <w:r>
+        <w:rPr/>
+      </w:r>
+    </w:p>
+    <w:p>
+      <w:pPr>
+        <w:pStyle w:val="normal1"/>
+        <w:ind w:hanging="0" w:left="0"/>
+        <w:rPr>
+          <w:b/>
+          <w:bCs/>
+          <w:sz w:val="24"/>
+          <w:szCs w:val="24"/>
+        </w:rPr>
+      </w:pPr>
+      <w:r>
+        <w:rPr/>
+      </w:r>
+    </w:p>
+    <w:p>
+      <w:pPr>
+        <w:pStyle w:val="normal1"/>
+        <w:ind w:hanging="0" w:left="0"/>
+        <w:rPr>
+          <w:b/>
+          <w:bCs/>
+          <w:sz w:val="24"/>
+          <w:szCs w:val="24"/>
+        </w:rPr>
+      </w:pPr>
+      <w:r>
+        <w:rPr>
+          <w:b/>
+          <w:bCs/>
+          <w:sz w:val="24"/>
+          <w:szCs w:val="24"/>
+        </w:rPr>
+        <w:t>---------------------</w:t>
+      </w:r>
+    </w:p>
+    <w:p>
+      <w:pPr>
+        <w:pStyle w:val="normal1"/>
+        <w:ind w:hanging="0" w:left="0"/>
+        <w:rPr>
+          <w:b/>
+          <w:bCs/>
+          <w:sz w:val="24"/>
+          <w:szCs w:val="24"/>
+        </w:rPr>
+      </w:pPr>
+      <w:r>
+        <w:rPr>
+          <w:b/>
+          <w:bCs/>
+          <w:sz w:val="24"/>
+          <w:szCs w:val="24"/>
+        </w:rPr>
+        <w:t>Create Network</w:t>
+      </w:r>
+    </w:p>
+    <w:p>
+      <w:pPr>
+        <w:pStyle w:val="normal1"/>
+        <w:ind w:hanging="0" w:left="0"/>
+        <w:rPr>
+          <w:b/>
+          <w:bCs/>
+          <w:sz w:val="24"/>
+          <w:szCs w:val="24"/>
+        </w:rPr>
+      </w:pPr>
+      <w:r>
+        <w:rPr>
+          <w:b/>
+          <w:bCs/>
+          <w:sz w:val="24"/>
+          <w:szCs w:val="24"/>
+        </w:rPr>
+        <w:t>---------------------</w:t>
+      </w:r>
+    </w:p>
+    <w:p>
+      <w:pPr>
+        <w:pStyle w:val="normal1"/>
+        <w:ind w:hanging="0" w:left="0"/>
+        <w:rPr>
+          <w:b/>
+          <w:bCs/>
+          <w:sz w:val="24"/>
+          <w:szCs w:val="24"/>
+        </w:rPr>
+      </w:pPr>
+      <w:r>
+        <w:rPr/>
+      </w:r>
+    </w:p>
+    <w:p>
+      <w:pPr>
+        <w:pStyle w:val="normal1"/>
+        <w:ind w:hanging="0" w:left="0"/>
+        <w:rPr>
+          <w:b/>
+          <w:bCs/>
+          <w:sz w:val="24"/>
+          <w:szCs w:val="24"/>
+        </w:rPr>
+      </w:pPr>
+      <w:r>
+        <w:rPr>
+          <w:b/>
+          <w:bCs/>
+          <w:sz w:val="24"/>
+          <w:szCs w:val="24"/>
+        </w:rPr>
+        <w:t>docker network create goals-net</w:t>
+      </w:r>
+    </w:p>
+    <w:p>
+      <w:pPr>
+        <w:pStyle w:val="normal1"/>
+        <w:ind w:hanging="0" w:left="0"/>
+        <w:rPr>
+          <w:b/>
+          <w:bCs/>
+          <w:sz w:val="24"/>
+          <w:szCs w:val="24"/>
+        </w:rPr>
+      </w:pPr>
+      <w:r>
+        <w:rPr/>
+      </w:r>
+    </w:p>
+    <w:p>
+      <w:pPr>
+        <w:pStyle w:val="normal1"/>
+        <w:ind w:hanging="0" w:left="0"/>
+        <w:rPr>
+          <w:b/>
+          <w:bCs/>
+          <w:sz w:val="24"/>
+          <w:szCs w:val="24"/>
+        </w:rPr>
+      </w:pPr>
+      <w:r>
+        <w:rPr>
+          <w:b/>
+          <w:bCs/>
+          <w:sz w:val="24"/>
+          <w:szCs w:val="24"/>
+        </w:rPr>
+        <w:t>---------------------</w:t>
+      </w:r>
+    </w:p>
+    <w:p>
+      <w:pPr>
+        <w:pStyle w:val="normal1"/>
+        <w:ind w:hanging="0" w:left="0"/>
+        <w:rPr>
+          <w:b/>
+          <w:bCs/>
+          <w:sz w:val="24"/>
+          <w:szCs w:val="24"/>
+        </w:rPr>
+      </w:pPr>
+      <w:r>
+        <w:rPr>
+          <w:b/>
+          <w:bCs/>
+          <w:sz w:val="24"/>
+          <w:szCs w:val="24"/>
+        </w:rPr>
+        <w:t>Run MongoDB Container</w:t>
+      </w:r>
+    </w:p>
+    <w:p>
+      <w:pPr>
+        <w:pStyle w:val="normal1"/>
+        <w:ind w:hanging="0" w:left="0"/>
+        <w:rPr>
+          <w:b/>
+          <w:bCs/>
+          <w:sz w:val="24"/>
+          <w:szCs w:val="24"/>
+        </w:rPr>
+      </w:pPr>
+      <w:r>
+        <w:rPr>
+          <w:b/>
+          <w:bCs/>
+          <w:sz w:val="24"/>
+          <w:szCs w:val="24"/>
+        </w:rPr>
+        <w:t>---------------------</w:t>
+      </w:r>
+    </w:p>
+    <w:p>
+      <w:pPr>
+        <w:pStyle w:val="normal1"/>
+        <w:ind w:hanging="0" w:left="0"/>
+        <w:rPr>
+          <w:b/>
+          <w:bCs/>
+          <w:sz w:val="24"/>
+          <w:szCs w:val="24"/>
+        </w:rPr>
+      </w:pPr>
+      <w:r>
+        <w:rPr/>
+      </w:r>
+    </w:p>
+    <w:p>
+      <w:pPr>
+        <w:pStyle w:val="normal1"/>
+        <w:ind w:hanging="0" w:left="0"/>
+        <w:rPr>
+          <w:b/>
+          <w:bCs/>
+          <w:sz w:val="24"/>
+          <w:szCs w:val="24"/>
+        </w:rPr>
+      </w:pPr>
+      <w:r>
+        <w:rPr>
+          <w:b/>
+          <w:bCs/>
+          <w:sz w:val="24"/>
+          <w:szCs w:val="24"/>
+        </w:rPr>
+        <w:t>docker run --name mongodb \</w:t>
+      </w:r>
+    </w:p>
+    <w:p>
+      <w:pPr>
+        <w:pStyle w:val="normal1"/>
+        <w:ind w:hanging="0" w:left="0"/>
+        <w:rPr>
+          <w:b/>
+          <w:bCs/>
+          <w:sz w:val="24"/>
+          <w:szCs w:val="24"/>
+        </w:rPr>
+      </w:pPr>
+      <w:r>
+        <w:rPr>
+          <w:b/>
+          <w:bCs/>
+          <w:sz w:val="24"/>
+          <w:szCs w:val="24"/>
+        </w:rPr>
+        <w:t xml:space="preserve">  </w:t>
+      </w:r>
+      <w:r>
+        <w:rPr>
+          <w:b/>
+          <w:bCs/>
+          <w:sz w:val="24"/>
+          <w:szCs w:val="24"/>
+        </w:rPr>
+        <w:t>-e MONGO_INITDB_ROOT_USERNAME=max \</w:t>
+      </w:r>
+    </w:p>
+    <w:p>
+      <w:pPr>
+        <w:pStyle w:val="normal1"/>
+        <w:ind w:hanging="0" w:left="0"/>
+        <w:rPr>
+          <w:b/>
+          <w:bCs/>
+          <w:sz w:val="24"/>
+          <w:szCs w:val="24"/>
+        </w:rPr>
+      </w:pPr>
+      <w:r>
+        <w:rPr>
+          <w:b/>
+          <w:bCs/>
+          <w:sz w:val="24"/>
+          <w:szCs w:val="24"/>
+        </w:rPr>
+        <w:t xml:space="preserve">  </w:t>
+      </w:r>
+      <w:r>
+        <w:rPr>
+          <w:b/>
+          <w:bCs/>
+          <w:sz w:val="24"/>
+          <w:szCs w:val="24"/>
+        </w:rPr>
+        <w:t>-e MONGO_INITDB_ROOT_PASSWORD=secret \</w:t>
+      </w:r>
+    </w:p>
+    <w:p>
+      <w:pPr>
+        <w:pStyle w:val="normal1"/>
+        <w:ind w:hanging="0" w:left="0"/>
+        <w:rPr>
+          <w:b/>
+          <w:bCs/>
+          <w:sz w:val="24"/>
+          <w:szCs w:val="24"/>
+        </w:rPr>
+      </w:pPr>
+      <w:r>
+        <w:rPr>
+          <w:b/>
+          <w:bCs/>
+          <w:sz w:val="24"/>
+          <w:szCs w:val="24"/>
+        </w:rPr>
+        <w:t xml:space="preserve">  </w:t>
+      </w:r>
+      <w:r>
+        <w:rPr>
+          <w:b/>
+          <w:bCs/>
+          <w:sz w:val="24"/>
+          <w:szCs w:val="24"/>
+        </w:rPr>
+        <w:t>-v data:/data/db \</w:t>
+      </w:r>
+    </w:p>
+    <w:p>
+      <w:pPr>
+        <w:pStyle w:val="normal1"/>
+        <w:ind w:hanging="0" w:left="0"/>
+        <w:rPr>
+          <w:b/>
+          <w:bCs/>
+          <w:sz w:val="24"/>
+          <w:szCs w:val="24"/>
+        </w:rPr>
+      </w:pPr>
+      <w:r>
+        <w:rPr>
+          <w:b/>
+          <w:bCs/>
+          <w:sz w:val="24"/>
+          <w:szCs w:val="24"/>
+        </w:rPr>
+        <w:t xml:space="preserve">  </w:t>
+      </w:r>
+      <w:r>
+        <w:rPr>
+          <w:b/>
+          <w:bCs/>
+          <w:sz w:val="24"/>
+          <w:szCs w:val="24"/>
+        </w:rPr>
+        <w:t>--rm \</w:t>
+      </w:r>
+    </w:p>
+    <w:p>
+      <w:pPr>
+        <w:pStyle w:val="normal1"/>
+        <w:ind w:hanging="0" w:left="0"/>
+        <w:rPr>
+          <w:b/>
+          <w:bCs/>
+          <w:sz w:val="24"/>
+          <w:szCs w:val="24"/>
+        </w:rPr>
+      </w:pPr>
+      <w:r>
+        <w:rPr>
+          <w:b/>
+          <w:bCs/>
+          <w:sz w:val="24"/>
+          <w:szCs w:val="24"/>
+        </w:rPr>
+        <w:t xml:space="preserve">  </w:t>
+      </w:r>
+      <w:r>
+        <w:rPr>
+          <w:b/>
+          <w:bCs/>
+          <w:sz w:val="24"/>
+          <w:szCs w:val="24"/>
+        </w:rPr>
+        <w:t>-d \</w:t>
+      </w:r>
+    </w:p>
+    <w:p>
+      <w:pPr>
+        <w:pStyle w:val="normal1"/>
+        <w:ind w:hanging="0" w:left="0"/>
+        <w:rPr>
+          <w:b/>
+          <w:bCs/>
+          <w:sz w:val="24"/>
+          <w:szCs w:val="24"/>
+        </w:rPr>
+      </w:pPr>
+      <w:r>
+        <w:rPr>
+          <w:b/>
+          <w:bCs/>
+          <w:sz w:val="24"/>
+          <w:szCs w:val="24"/>
+        </w:rPr>
+        <w:t xml:space="preserve">  </w:t>
+      </w:r>
+      <w:r>
+        <w:rPr>
+          <w:b/>
+          <w:bCs/>
+          <w:sz w:val="24"/>
+          <w:szCs w:val="24"/>
+        </w:rPr>
+        <w:t>--network goals-net \</w:t>
+      </w:r>
+    </w:p>
+    <w:p>
+      <w:pPr>
+        <w:pStyle w:val="normal1"/>
+        <w:ind w:hanging="0" w:left="0"/>
+        <w:rPr>
+          <w:b/>
+          <w:bCs/>
+          <w:sz w:val="24"/>
+          <w:szCs w:val="24"/>
+        </w:rPr>
+      </w:pPr>
+      <w:r>
+        <w:rPr>
+          <w:b/>
+          <w:bCs/>
+          <w:sz w:val="24"/>
+          <w:szCs w:val="24"/>
+        </w:rPr>
+        <w:t xml:space="preserve">  </w:t>
+      </w:r>
+      <w:r>
+        <w:rPr>
+          <w:b/>
+          <w:bCs/>
+          <w:sz w:val="24"/>
+          <w:szCs w:val="24"/>
+        </w:rPr>
+        <w:t>mongo</w:t>
+      </w:r>
+    </w:p>
+    <w:p>
+      <w:pPr>
+        <w:pStyle w:val="normal1"/>
+        <w:ind w:hanging="0" w:left="0"/>
+        <w:rPr>
+          <w:b/>
+          <w:bCs/>
+          <w:sz w:val="24"/>
+          <w:szCs w:val="24"/>
+        </w:rPr>
+      </w:pPr>
+      <w:r>
+        <w:rPr/>
+      </w:r>
+    </w:p>
+    <w:p>
+      <w:pPr>
+        <w:pStyle w:val="normal1"/>
+        <w:ind w:hanging="0" w:left="0"/>
+        <w:rPr>
+          <w:b/>
+          <w:bCs/>
+          <w:sz w:val="24"/>
+          <w:szCs w:val="24"/>
+        </w:rPr>
+      </w:pPr>
+      <w:r>
+        <w:rPr>
+          <w:b/>
+          <w:bCs/>
+          <w:sz w:val="24"/>
+          <w:szCs w:val="24"/>
+        </w:rPr>
+        <w:t>---------------------</w:t>
+      </w:r>
+    </w:p>
+    <w:p>
+      <w:pPr>
+        <w:pStyle w:val="normal1"/>
+        <w:ind w:hanging="0" w:left="0"/>
+        <w:rPr>
+          <w:b/>
+          <w:bCs/>
+          <w:sz w:val="24"/>
+          <w:szCs w:val="24"/>
+        </w:rPr>
+      </w:pPr>
+      <w:r>
+        <w:rPr>
+          <w:b/>
+          <w:bCs/>
+          <w:sz w:val="24"/>
+          <w:szCs w:val="24"/>
+        </w:rPr>
+        <w:t>Build Node API Image</w:t>
+      </w:r>
+    </w:p>
+    <w:p>
+      <w:pPr>
+        <w:pStyle w:val="normal1"/>
+        <w:ind w:hanging="0" w:left="0"/>
+        <w:rPr>
+          <w:b/>
+          <w:bCs/>
+          <w:sz w:val="24"/>
+          <w:szCs w:val="24"/>
+        </w:rPr>
+      </w:pPr>
+      <w:r>
+        <w:rPr>
+          <w:b/>
+          <w:bCs/>
+          <w:sz w:val="24"/>
+          <w:szCs w:val="24"/>
+        </w:rPr>
+        <w:t>---------------------</w:t>
+      </w:r>
+    </w:p>
+    <w:p>
+      <w:pPr>
+        <w:pStyle w:val="normal1"/>
+        <w:ind w:hanging="0" w:left="0"/>
+        <w:rPr>
+          <w:b/>
+          <w:bCs/>
+          <w:sz w:val="24"/>
+          <w:szCs w:val="24"/>
+        </w:rPr>
+      </w:pPr>
+      <w:r>
+        <w:rPr/>
+      </w:r>
+    </w:p>
+    <w:p>
+      <w:pPr>
+        <w:pStyle w:val="normal1"/>
+        <w:ind w:hanging="0" w:left="0"/>
+        <w:rPr>
+          <w:b/>
+          <w:bCs/>
+          <w:sz w:val="24"/>
+          <w:szCs w:val="24"/>
+        </w:rPr>
+      </w:pPr>
+      <w:r>
+        <w:rPr>
+          <w:b/>
+          <w:bCs/>
+          <w:sz w:val="24"/>
+          <w:szCs w:val="24"/>
+        </w:rPr>
+        <w:t>docker build -t goals-node .</w:t>
+      </w:r>
+    </w:p>
+    <w:p>
+      <w:pPr>
+        <w:pStyle w:val="normal1"/>
+        <w:ind w:hanging="0" w:left="0"/>
+        <w:rPr>
+          <w:b/>
+          <w:bCs/>
+          <w:sz w:val="24"/>
+          <w:szCs w:val="24"/>
+        </w:rPr>
+      </w:pPr>
+      <w:r>
+        <w:rPr/>
+      </w:r>
+    </w:p>
+    <w:p>
+      <w:pPr>
+        <w:pStyle w:val="normal1"/>
+        <w:ind w:hanging="0" w:left="0"/>
+        <w:rPr>
+          <w:b/>
+          <w:bCs/>
+          <w:sz w:val="24"/>
+          <w:szCs w:val="24"/>
+        </w:rPr>
+      </w:pPr>
+      <w:r>
+        <w:rPr>
+          <w:b/>
+          <w:bCs/>
+          <w:sz w:val="24"/>
+          <w:szCs w:val="24"/>
+        </w:rPr>
+        <w:t>---------------------</w:t>
+      </w:r>
+    </w:p>
+    <w:p>
+      <w:pPr>
+        <w:pStyle w:val="normal1"/>
+        <w:ind w:hanging="0" w:left="0"/>
+        <w:rPr>
+          <w:b/>
+          <w:bCs/>
+          <w:sz w:val="24"/>
+          <w:szCs w:val="24"/>
+        </w:rPr>
+      </w:pPr>
+      <w:r>
+        <w:rPr>
+          <w:b/>
+          <w:bCs/>
+          <w:sz w:val="24"/>
+          <w:szCs w:val="24"/>
+        </w:rPr>
+        <w:t>Run Node API Container</w:t>
+      </w:r>
+    </w:p>
+    <w:p>
+      <w:pPr>
+        <w:pStyle w:val="normal1"/>
+        <w:ind w:hanging="0" w:left="0"/>
+        <w:rPr>
+          <w:b/>
+          <w:bCs/>
+          <w:sz w:val="24"/>
+          <w:szCs w:val="24"/>
+        </w:rPr>
+      </w:pPr>
+      <w:r>
+        <w:rPr>
+          <w:b/>
+          <w:bCs/>
+          <w:sz w:val="24"/>
+          <w:szCs w:val="24"/>
+        </w:rPr>
+        <w:t>---------------------</w:t>
+      </w:r>
+    </w:p>
+    <w:p>
+      <w:pPr>
+        <w:pStyle w:val="normal1"/>
+        <w:ind w:hanging="0" w:left="0"/>
+        <w:rPr>
+          <w:b/>
+          <w:bCs/>
+          <w:sz w:val="24"/>
+          <w:szCs w:val="24"/>
+        </w:rPr>
+      </w:pPr>
+      <w:r>
+        <w:rPr/>
+      </w:r>
+    </w:p>
+    <w:p>
+      <w:pPr>
+        <w:pStyle w:val="normal1"/>
+        <w:ind w:hanging="0" w:left="0"/>
+        <w:rPr>
+          <w:b/>
+          <w:bCs/>
+          <w:sz w:val="24"/>
+          <w:szCs w:val="24"/>
+        </w:rPr>
+      </w:pPr>
+      <w:r>
+        <w:rPr>
+          <w:b/>
+          <w:bCs/>
+          <w:sz w:val="24"/>
+          <w:szCs w:val="24"/>
+        </w:rPr>
+        <w:t>docker run --name goals-backend \</w:t>
+      </w:r>
+    </w:p>
+    <w:p>
+      <w:pPr>
+        <w:pStyle w:val="normal1"/>
+        <w:ind w:hanging="0" w:left="0"/>
+        <w:rPr>
+          <w:b/>
+          <w:bCs/>
+          <w:sz w:val="24"/>
+          <w:szCs w:val="24"/>
+        </w:rPr>
+      </w:pPr>
+      <w:r>
+        <w:rPr>
+          <w:b/>
+          <w:bCs/>
+          <w:sz w:val="24"/>
+          <w:szCs w:val="24"/>
+        </w:rPr>
+        <w:t xml:space="preserve">  </w:t>
+      </w:r>
+      <w:r>
+        <w:rPr>
+          <w:b/>
+          <w:bCs/>
+          <w:sz w:val="24"/>
+          <w:szCs w:val="24"/>
+        </w:rPr>
+        <w:t>-e MONGODB_USERNAME=max \</w:t>
+      </w:r>
+    </w:p>
+    <w:p>
+      <w:pPr>
+        <w:pStyle w:val="normal1"/>
+        <w:ind w:hanging="0" w:left="0"/>
+        <w:rPr>
+          <w:b/>
+          <w:bCs/>
+          <w:sz w:val="24"/>
+          <w:szCs w:val="24"/>
+        </w:rPr>
+      </w:pPr>
+      <w:r>
+        <w:rPr>
+          <w:b/>
+          <w:bCs/>
+          <w:sz w:val="24"/>
+          <w:szCs w:val="24"/>
+        </w:rPr>
+        <w:t xml:space="preserve">  </w:t>
+      </w:r>
+      <w:r>
+        <w:rPr>
+          <w:b/>
+          <w:bCs/>
+          <w:sz w:val="24"/>
+          <w:szCs w:val="24"/>
+        </w:rPr>
+        <w:t>-e MONGODB_PASSWORD=secret \</w:t>
+      </w:r>
+    </w:p>
+    <w:p>
+      <w:pPr>
+        <w:pStyle w:val="normal1"/>
+        <w:ind w:hanging="0" w:left="0"/>
+        <w:rPr>
+          <w:b/>
+          <w:bCs/>
+          <w:sz w:val="24"/>
+          <w:szCs w:val="24"/>
+        </w:rPr>
+      </w:pPr>
+      <w:r>
+        <w:rPr>
+          <w:b/>
+          <w:bCs/>
+          <w:sz w:val="24"/>
+          <w:szCs w:val="24"/>
+        </w:rPr>
+        <w:t xml:space="preserve">  </w:t>
+      </w:r>
+      <w:r>
+        <w:rPr>
+          <w:b/>
+          <w:bCs/>
+          <w:sz w:val="24"/>
+          <w:szCs w:val="24"/>
+        </w:rPr>
+        <w:t>-v logs:/app/logs \</w:t>
+      </w:r>
+    </w:p>
+    <w:p>
+      <w:pPr>
+        <w:pStyle w:val="normal1"/>
+        <w:ind w:hanging="0" w:left="0"/>
+        <w:rPr>
+          <w:b/>
+          <w:bCs/>
+          <w:sz w:val="24"/>
+          <w:szCs w:val="24"/>
+        </w:rPr>
+      </w:pPr>
+      <w:r>
+        <w:rPr>
+          <w:b/>
+          <w:bCs/>
+          <w:sz w:val="24"/>
+          <w:szCs w:val="24"/>
+        </w:rPr>
+        <w:t xml:space="preserve">  </w:t>
+      </w:r>
+      <w:r>
+        <w:rPr>
+          <w:b/>
+          <w:bCs/>
+          <w:sz w:val="24"/>
+          <w:szCs w:val="24"/>
+        </w:rPr>
+        <w:t>-v /Users/maximilianschwarzmuller/development/teaching/udemy/docker-complete/backend:/app \</w:t>
+      </w:r>
+    </w:p>
+    <w:p>
+      <w:pPr>
+        <w:pStyle w:val="normal1"/>
+        <w:ind w:hanging="0" w:left="0"/>
+        <w:rPr>
+          <w:b/>
+          <w:bCs/>
+          <w:sz w:val="24"/>
+          <w:szCs w:val="24"/>
+        </w:rPr>
+      </w:pPr>
+      <w:r>
+        <w:rPr>
+          <w:b/>
+          <w:bCs/>
+          <w:sz w:val="24"/>
+          <w:szCs w:val="24"/>
+        </w:rPr>
+        <w:t xml:space="preserve">  </w:t>
+      </w:r>
+      <w:r>
+        <w:rPr>
+          <w:b/>
+          <w:bCs/>
+          <w:sz w:val="24"/>
+          <w:szCs w:val="24"/>
+        </w:rPr>
+        <w:t>-v /app/node_modules \</w:t>
+      </w:r>
+    </w:p>
+    <w:p>
+      <w:pPr>
+        <w:pStyle w:val="normal1"/>
+        <w:ind w:hanging="0" w:left="0"/>
+        <w:rPr>
+          <w:b/>
+          <w:bCs/>
+          <w:sz w:val="24"/>
+          <w:szCs w:val="24"/>
+        </w:rPr>
+      </w:pPr>
+      <w:r>
+        <w:rPr>
+          <w:b/>
+          <w:bCs/>
+          <w:sz w:val="24"/>
+          <w:szCs w:val="24"/>
+        </w:rPr>
+        <w:t xml:space="preserve">  </w:t>
+      </w:r>
+      <w:r>
+        <w:rPr>
+          <w:b/>
+          <w:bCs/>
+          <w:sz w:val="24"/>
+          <w:szCs w:val="24"/>
+        </w:rPr>
+        <w:t>--rm \</w:t>
+      </w:r>
+    </w:p>
+    <w:p>
+      <w:pPr>
+        <w:pStyle w:val="normal1"/>
+        <w:ind w:hanging="0" w:left="0"/>
+        <w:rPr>
+          <w:b/>
+          <w:bCs/>
+          <w:sz w:val="24"/>
+          <w:szCs w:val="24"/>
+        </w:rPr>
+      </w:pPr>
+      <w:r>
+        <w:rPr>
+          <w:b/>
+          <w:bCs/>
+          <w:sz w:val="24"/>
+          <w:szCs w:val="24"/>
+        </w:rPr>
+        <w:t xml:space="preserve">  </w:t>
+      </w:r>
+      <w:r>
+        <w:rPr>
+          <w:b/>
+          <w:bCs/>
+          <w:sz w:val="24"/>
+          <w:szCs w:val="24"/>
+        </w:rPr>
+        <w:t>-d \</w:t>
+      </w:r>
+    </w:p>
+    <w:p>
+      <w:pPr>
+        <w:pStyle w:val="normal1"/>
+        <w:ind w:hanging="0" w:left="0"/>
+        <w:rPr>
+          <w:b/>
+          <w:bCs/>
+          <w:sz w:val="24"/>
+          <w:szCs w:val="24"/>
+        </w:rPr>
+      </w:pPr>
+      <w:r>
+        <w:rPr>
+          <w:b/>
+          <w:bCs/>
+          <w:sz w:val="24"/>
+          <w:szCs w:val="24"/>
+        </w:rPr>
+        <w:t xml:space="preserve">  </w:t>
+      </w:r>
+      <w:r>
+        <w:rPr>
+          <w:b/>
+          <w:bCs/>
+          <w:sz w:val="24"/>
+          <w:szCs w:val="24"/>
+        </w:rPr>
+        <w:t>--network goals-net \</w:t>
+      </w:r>
+    </w:p>
+    <w:p>
+      <w:pPr>
+        <w:pStyle w:val="normal1"/>
+        <w:ind w:hanging="0" w:left="0"/>
+        <w:rPr>
+          <w:b/>
+          <w:bCs/>
+          <w:sz w:val="24"/>
+          <w:szCs w:val="24"/>
+        </w:rPr>
+      </w:pPr>
+      <w:r>
+        <w:rPr>
+          <w:b/>
+          <w:bCs/>
+          <w:sz w:val="24"/>
+          <w:szCs w:val="24"/>
+        </w:rPr>
+        <w:t xml:space="preserve">  </w:t>
+      </w:r>
+      <w:r>
+        <w:rPr>
+          <w:b/>
+          <w:bCs/>
+          <w:sz w:val="24"/>
+          <w:szCs w:val="24"/>
+        </w:rPr>
+        <w:t>-p 80:80 \</w:t>
+      </w:r>
+    </w:p>
+    <w:p>
+      <w:pPr>
+        <w:pStyle w:val="normal1"/>
+        <w:ind w:hanging="0" w:left="0"/>
+        <w:rPr>
+          <w:b/>
+          <w:bCs/>
+          <w:sz w:val="24"/>
+          <w:szCs w:val="24"/>
+        </w:rPr>
+      </w:pPr>
+      <w:r>
+        <w:rPr>
+          <w:b/>
+          <w:bCs/>
+          <w:sz w:val="24"/>
+          <w:szCs w:val="24"/>
+        </w:rPr>
+        <w:t xml:space="preserve">  </w:t>
+      </w:r>
+      <w:r>
+        <w:rPr>
+          <w:b/>
+          <w:bCs/>
+          <w:sz w:val="24"/>
+          <w:szCs w:val="24"/>
+        </w:rPr>
+        <w:t>goals-node</w:t>
+      </w:r>
+    </w:p>
+    <w:p>
+      <w:pPr>
+        <w:pStyle w:val="normal1"/>
+        <w:ind w:hanging="0" w:left="0"/>
+        <w:rPr>
+          <w:b/>
+          <w:bCs/>
+          <w:sz w:val="24"/>
+          <w:szCs w:val="24"/>
+        </w:rPr>
+      </w:pPr>
+      <w:r>
+        <w:rPr/>
+      </w:r>
+    </w:p>
+    <w:p>
+      <w:pPr>
+        <w:pStyle w:val="normal1"/>
+        <w:ind w:hanging="0" w:left="0"/>
+        <w:rPr>
+          <w:b/>
+          <w:bCs/>
+          <w:sz w:val="24"/>
+          <w:szCs w:val="24"/>
+        </w:rPr>
+      </w:pPr>
+      <w:r>
+        <w:rPr>
+          <w:b/>
+          <w:bCs/>
+          <w:sz w:val="24"/>
+          <w:szCs w:val="24"/>
+        </w:rPr>
+        <w:t>---------------------</w:t>
+      </w:r>
+    </w:p>
+    <w:p>
+      <w:pPr>
+        <w:pStyle w:val="normal1"/>
+        <w:ind w:hanging="0" w:left="0"/>
+        <w:rPr>
+          <w:b/>
+          <w:bCs/>
+          <w:sz w:val="24"/>
+          <w:szCs w:val="24"/>
+        </w:rPr>
+      </w:pPr>
+      <w:r>
+        <w:rPr>
+          <w:b/>
+          <w:bCs/>
+          <w:sz w:val="24"/>
+          <w:szCs w:val="24"/>
+        </w:rPr>
+        <w:t>Build React SPA Image</w:t>
+      </w:r>
+    </w:p>
+    <w:p>
+      <w:pPr>
+        <w:pStyle w:val="normal1"/>
+        <w:ind w:hanging="0" w:left="0"/>
+        <w:rPr>
+          <w:b/>
+          <w:bCs/>
+          <w:sz w:val="24"/>
+          <w:szCs w:val="24"/>
+        </w:rPr>
+      </w:pPr>
+      <w:r>
+        <w:rPr>
+          <w:b/>
+          <w:bCs/>
+          <w:sz w:val="24"/>
+          <w:szCs w:val="24"/>
+        </w:rPr>
+        <w:t>---------------------</w:t>
+      </w:r>
+    </w:p>
+    <w:p>
+      <w:pPr>
+        <w:pStyle w:val="normal1"/>
+        <w:ind w:hanging="0" w:left="0"/>
+        <w:rPr>
+          <w:b/>
+          <w:bCs/>
+          <w:sz w:val="24"/>
+          <w:szCs w:val="24"/>
+        </w:rPr>
+      </w:pPr>
+      <w:r>
+        <w:rPr/>
+      </w:r>
+    </w:p>
+    <w:p>
+      <w:pPr>
+        <w:pStyle w:val="normal1"/>
+        <w:ind w:hanging="0" w:left="0"/>
+        <w:rPr>
+          <w:b/>
+          <w:bCs/>
+          <w:sz w:val="24"/>
+          <w:szCs w:val="24"/>
+        </w:rPr>
+      </w:pPr>
+      <w:r>
+        <w:rPr>
+          <w:b/>
+          <w:bCs/>
+          <w:sz w:val="24"/>
+          <w:szCs w:val="24"/>
+        </w:rPr>
+        <w:t>docker build -t goals-react .</w:t>
+      </w:r>
+    </w:p>
+    <w:p>
+      <w:pPr>
+        <w:pStyle w:val="normal1"/>
+        <w:ind w:hanging="0" w:left="0"/>
+        <w:rPr>
+          <w:b/>
+          <w:bCs/>
+          <w:sz w:val="24"/>
+          <w:szCs w:val="24"/>
+        </w:rPr>
+      </w:pPr>
+      <w:r>
+        <w:rPr/>
+      </w:r>
+    </w:p>
+    <w:p>
+      <w:pPr>
+        <w:pStyle w:val="normal1"/>
+        <w:ind w:hanging="0" w:left="0"/>
+        <w:rPr>
+          <w:b/>
+          <w:bCs/>
+          <w:sz w:val="24"/>
+          <w:szCs w:val="24"/>
+        </w:rPr>
+      </w:pPr>
+      <w:r>
+        <w:rPr>
+          <w:b/>
+          <w:bCs/>
+          <w:sz w:val="24"/>
+          <w:szCs w:val="24"/>
+        </w:rPr>
+        <w:t>---------------------</w:t>
+      </w:r>
+    </w:p>
+    <w:p>
+      <w:pPr>
+        <w:pStyle w:val="normal1"/>
+        <w:ind w:hanging="0" w:left="0"/>
+        <w:rPr>
+          <w:b/>
+          <w:bCs/>
+          <w:sz w:val="24"/>
+          <w:szCs w:val="24"/>
+        </w:rPr>
+      </w:pPr>
+      <w:r>
+        <w:rPr>
+          <w:b/>
+          <w:bCs/>
+          <w:sz w:val="24"/>
+          <w:szCs w:val="24"/>
+        </w:rPr>
+        <w:t>Run React SPA Container</w:t>
+      </w:r>
+    </w:p>
+    <w:p>
+      <w:pPr>
+        <w:pStyle w:val="normal1"/>
+        <w:ind w:hanging="0" w:left="0"/>
+        <w:rPr>
+          <w:b/>
+          <w:bCs/>
+          <w:sz w:val="24"/>
+          <w:szCs w:val="24"/>
+        </w:rPr>
+      </w:pPr>
+      <w:r>
+        <w:rPr>
+          <w:b/>
+          <w:bCs/>
+          <w:sz w:val="24"/>
+          <w:szCs w:val="24"/>
+        </w:rPr>
+        <w:t>---------------------</w:t>
+      </w:r>
+    </w:p>
+    <w:p>
+      <w:pPr>
+        <w:pStyle w:val="normal1"/>
+        <w:ind w:hanging="0" w:left="0"/>
+        <w:rPr>
+          <w:b/>
+          <w:bCs/>
+          <w:sz w:val="24"/>
+          <w:szCs w:val="24"/>
+        </w:rPr>
+      </w:pPr>
+      <w:r>
+        <w:rPr/>
+      </w:r>
+    </w:p>
+    <w:p>
+      <w:pPr>
+        <w:pStyle w:val="normal1"/>
+        <w:ind w:hanging="0" w:left="0"/>
+        <w:rPr>
+          <w:b/>
+          <w:bCs/>
+          <w:sz w:val="24"/>
+          <w:szCs w:val="24"/>
+        </w:rPr>
+      </w:pPr>
+      <w:r>
+        <w:rPr>
+          <w:b/>
+          <w:bCs/>
+          <w:sz w:val="24"/>
+          <w:szCs w:val="24"/>
+        </w:rPr>
+        <w:t>docker run --name goals-frontend \</w:t>
+      </w:r>
+    </w:p>
+    <w:p>
+      <w:pPr>
+        <w:pStyle w:val="normal1"/>
+        <w:ind w:hanging="0" w:left="0"/>
+        <w:rPr>
+          <w:b/>
+          <w:bCs/>
+          <w:sz w:val="24"/>
+          <w:szCs w:val="24"/>
+        </w:rPr>
+      </w:pPr>
+      <w:r>
+        <w:rPr>
+          <w:b/>
+          <w:bCs/>
+          <w:sz w:val="24"/>
+          <w:szCs w:val="24"/>
+        </w:rPr>
+        <w:t xml:space="preserve">  </w:t>
+      </w:r>
+      <w:r>
+        <w:rPr>
+          <w:b/>
+          <w:bCs/>
+          <w:sz w:val="24"/>
+          <w:szCs w:val="24"/>
+        </w:rPr>
+        <w:t>-v /Users/maximilianschwarzmuller/development/teaching/udemy/docker-complete/frontend/src:/app/src \</w:t>
+      </w:r>
+    </w:p>
+    <w:p>
+      <w:pPr>
+        <w:pStyle w:val="normal1"/>
+        <w:ind w:hanging="0" w:left="0"/>
+        <w:rPr>
+          <w:b/>
+          <w:bCs/>
+          <w:sz w:val="24"/>
+          <w:szCs w:val="24"/>
+        </w:rPr>
+      </w:pPr>
+      <w:r>
+        <w:rPr>
+          <w:b/>
+          <w:bCs/>
+          <w:sz w:val="24"/>
+          <w:szCs w:val="24"/>
+        </w:rPr>
+        <w:t xml:space="preserve">  </w:t>
+      </w:r>
+      <w:r>
+        <w:rPr>
+          <w:b/>
+          <w:bCs/>
+          <w:sz w:val="24"/>
+          <w:szCs w:val="24"/>
+        </w:rPr>
+        <w:t>--rm \</w:t>
+      </w:r>
+    </w:p>
+    <w:p>
+      <w:pPr>
+        <w:pStyle w:val="normal1"/>
+        <w:ind w:hanging="0" w:left="0"/>
+        <w:rPr>
+          <w:b/>
+          <w:bCs/>
+          <w:sz w:val="24"/>
+          <w:szCs w:val="24"/>
+        </w:rPr>
+      </w:pPr>
+      <w:r>
+        <w:rPr>
+          <w:b/>
+          <w:bCs/>
+          <w:sz w:val="24"/>
+          <w:szCs w:val="24"/>
+        </w:rPr>
+        <w:t xml:space="preserve">  </w:t>
+      </w:r>
+      <w:r>
+        <w:rPr>
+          <w:b/>
+          <w:bCs/>
+          <w:sz w:val="24"/>
+          <w:szCs w:val="24"/>
+        </w:rPr>
+        <w:t>-d \</w:t>
+      </w:r>
+    </w:p>
+    <w:p>
+      <w:pPr>
+        <w:pStyle w:val="normal1"/>
+        <w:ind w:hanging="0" w:left="0"/>
+        <w:rPr>
+          <w:b/>
+          <w:bCs/>
+          <w:sz w:val="24"/>
+          <w:szCs w:val="24"/>
+        </w:rPr>
+      </w:pPr>
+      <w:r>
+        <w:rPr>
+          <w:b/>
+          <w:bCs/>
+          <w:sz w:val="24"/>
+          <w:szCs w:val="24"/>
+        </w:rPr>
+        <w:t xml:space="preserve">  </w:t>
+      </w:r>
+      <w:r>
+        <w:rPr>
+          <w:b/>
+          <w:bCs/>
+          <w:sz w:val="24"/>
+          <w:szCs w:val="24"/>
+        </w:rPr>
+        <w:t>-p 3000:3000 \</w:t>
+      </w:r>
+    </w:p>
+    <w:p>
+      <w:pPr>
+        <w:pStyle w:val="normal1"/>
+        <w:ind w:hanging="0" w:left="0"/>
+        <w:rPr>
+          <w:b/>
+          <w:bCs/>
+          <w:sz w:val="24"/>
+          <w:szCs w:val="24"/>
+        </w:rPr>
+      </w:pPr>
+      <w:r>
+        <w:rPr>
+          <w:b/>
+          <w:bCs/>
+          <w:sz w:val="24"/>
+          <w:szCs w:val="24"/>
+        </w:rPr>
+        <w:t xml:space="preserve">  </w:t>
+      </w:r>
+      <w:r>
+        <w:rPr>
+          <w:b/>
+          <w:bCs/>
+          <w:sz w:val="24"/>
+          <w:szCs w:val="24"/>
+        </w:rPr>
+        <w:t>-it \</w:t>
+      </w:r>
+    </w:p>
+    <w:p>
+      <w:pPr>
+        <w:pStyle w:val="normal1"/>
+        <w:ind w:hanging="0" w:left="0"/>
+        <w:rPr>
+          <w:b/>
+          <w:bCs/>
+          <w:sz w:val="24"/>
+          <w:szCs w:val="24"/>
+        </w:rPr>
+      </w:pPr>
+      <w:r>
+        <w:rPr>
+          <w:b/>
+          <w:bCs/>
+          <w:sz w:val="24"/>
+          <w:szCs w:val="24"/>
+        </w:rPr>
+        <w:t xml:space="preserve">  </w:t>
+      </w:r>
+      <w:r>
+        <w:rPr>
+          <w:b/>
+          <w:bCs/>
+          <w:sz w:val="24"/>
+          <w:szCs w:val="24"/>
+        </w:rPr>
+        <w:t>goals-react</w:t>
+      </w:r>
+    </w:p>
+    <w:p>
+      <w:pPr>
+        <w:pStyle w:val="normal1"/>
+        <w:ind w:hanging="0" w:left="0"/>
+        <w:rPr>
+          <w:b/>
+          <w:bCs/>
+          <w:sz w:val="24"/>
+          <w:szCs w:val="24"/>
+        </w:rPr>
+      </w:pPr>
+      <w:r>
+        <w:rPr/>
+      </w:r>
+    </w:p>
+    <w:p>
+      <w:pPr>
+        <w:pStyle w:val="normal1"/>
+        <w:ind w:hanging="0" w:left="0"/>
+        <w:rPr>
+          <w:b/>
+          <w:bCs/>
+          <w:sz w:val="24"/>
+          <w:szCs w:val="24"/>
+        </w:rPr>
+      </w:pPr>
+      <w:r>
+        <w:rPr>
+          <w:b/>
+          <w:bCs/>
+          <w:sz w:val="24"/>
+          <w:szCs w:val="24"/>
+        </w:rPr>
+        <w:t>---------------------</w:t>
+      </w:r>
+    </w:p>
+    <w:p>
+      <w:pPr>
+        <w:pStyle w:val="normal1"/>
+        <w:ind w:hanging="0" w:left="0"/>
+        <w:rPr>
+          <w:b/>
+          <w:bCs/>
+          <w:sz w:val="24"/>
+          <w:szCs w:val="24"/>
+        </w:rPr>
+      </w:pPr>
+      <w:r>
+        <w:rPr>
+          <w:b/>
+          <w:bCs/>
+          <w:sz w:val="24"/>
+          <w:szCs w:val="24"/>
+        </w:rPr>
+        <w:t>Stop all Containers</w:t>
+      </w:r>
+    </w:p>
+    <w:p>
+      <w:pPr>
+        <w:pStyle w:val="normal1"/>
+        <w:ind w:hanging="0" w:left="0"/>
+        <w:rPr>
+          <w:b/>
+          <w:bCs/>
+          <w:sz w:val="24"/>
+          <w:szCs w:val="24"/>
+        </w:rPr>
+      </w:pPr>
+      <w:r>
+        <w:rPr>
+          <w:b/>
+          <w:bCs/>
+          <w:sz w:val="24"/>
+          <w:szCs w:val="24"/>
+        </w:rPr>
+        <w:t>---------------------</w:t>
+      </w:r>
+    </w:p>
+    <w:p>
+      <w:pPr>
+        <w:pStyle w:val="normal1"/>
+        <w:ind w:hanging="0" w:left="0"/>
+        <w:rPr>
+          <w:b/>
+          <w:bCs/>
+          <w:sz w:val="24"/>
+          <w:szCs w:val="24"/>
+        </w:rPr>
+      </w:pPr>
+      <w:r>
+        <w:rPr/>
+      </w:r>
+    </w:p>
+    <w:p>
+      <w:pPr>
+        <w:pStyle w:val="normal1"/>
+        <w:ind w:hanging="0" w:left="0"/>
+        <w:rPr>
+          <w:b/>
+          <w:bCs/>
+          <w:sz w:val="24"/>
+          <w:szCs w:val="24"/>
+        </w:rPr>
+      </w:pPr>
+      <w:r>
+        <w:rPr>
+          <w:b/>
+          <w:bCs/>
+          <w:sz w:val="24"/>
+          <w:szCs w:val="24"/>
+        </w:rPr>
+        <w:t>docker stop mongodb goals-backend goals-frontend</w:t>
+      </w:r>
+    </w:p>
+    <w:p>
+      <w:pPr>
+        <w:pStyle w:val="normal1"/>
+        <w:ind w:hanging="0" w:left="0"/>
+        <w:rPr>
+          <w:b/>
+          <w:bCs/>
+          <w:sz w:val="24"/>
+          <w:szCs w:val="24"/>
+        </w:rPr>
+      </w:pPr>
+      <w:r>
+        <w:rPr/>
       </w:r>
     </w:p>
     <w:sectPr>

</xml_diff>